<commit_message>
CNN added in paper
</commit_message>
<xml_diff>
--- a/full_report/Word_Report/NeuralComputingandApplications_manuscript_draft1.docx
+++ b/full_report/Word_Report/NeuralComputingandApplications_manuscript_draft1.docx
@@ -73,27 +73,7 @@
           <w:sz w:val="20"/>
           <w:szCs w:val="20"/>
         </w:rPr>
-        <w:t xml:space="preserve"> </w:t>
-      </w:r>
-      <w:proofErr w:type="spellStart"/>
-      <w:r>
-        <w:rPr>
-          <w:rFonts w:ascii="Segoe UI Symbol" w:hAnsi="Segoe UI Symbol" w:cstheme="minorHAnsi"/>
-          <w:b/>
-          <w:sz w:val="20"/>
-          <w:szCs w:val="20"/>
-        </w:rPr>
-        <w:t>Jichong</w:t>
-      </w:r>
-      <w:proofErr w:type="spellEnd"/>
-      <w:r>
-        <w:rPr>
-          <w:rFonts w:ascii="Segoe UI Symbol" w:hAnsi="Segoe UI Symbol" w:cstheme="minorHAnsi"/>
-          <w:b/>
-          <w:sz w:val="20"/>
-          <w:szCs w:val="20"/>
-        </w:rPr>
-        <w:t xml:space="preserve"> Wu</w:t>
+        <w:t xml:space="preserve"> Jichong Wu</w:t>
       </w:r>
       <w:r>
         <w:rPr>
@@ -761,23 +741,13 @@
           <w:szCs w:val="20"/>
         </w:rPr>
       </w:pPr>
-      <w:proofErr w:type="spellStart"/>
-      <w:r>
-        <w:rPr>
-          <w:rFonts w:ascii="Times New Roman" w:hAnsi="Times New Roman" w:cs="Times New Roman"/>
-          <w:sz w:val="20"/>
-          <w:szCs w:val="20"/>
-        </w:rPr>
-        <w:t>Jichong</w:t>
-      </w:r>
-      <w:proofErr w:type="spellEnd"/>
-      <w:r>
-        <w:rPr>
-          <w:rFonts w:ascii="Times New Roman" w:hAnsi="Times New Roman" w:cs="Times New Roman"/>
-          <w:sz w:val="20"/>
-          <w:szCs w:val="20"/>
-        </w:rPr>
-        <w:t xml:space="preserve"> Wu</w:t>
+      <w:r>
+        <w:rPr>
+          <w:rFonts w:ascii="Times New Roman" w:hAnsi="Times New Roman" w:cs="Times New Roman"/>
+          <w:sz w:val="20"/>
+          <w:szCs w:val="20"/>
+        </w:rPr>
+        <w:t>Jichong Wu</w:t>
       </w:r>
       <w:r>
         <w:rPr>
@@ -1745,23 +1715,7 @@
           <w:sz w:val="20"/>
           <w:szCs w:val="20"/>
         </w:rPr>
-        <w:t xml:space="preserve"> (e.g., one-hot encoding for categorical variables). Secondly, </w:t>
-      </w:r>
-      <w:r>
-        <w:rPr>
-          <w:rFonts w:ascii="Times New Roman" w:hAnsi="Times New Roman" w:cs="Times New Roman"/>
-          <w:sz w:val="20"/>
-          <w:szCs w:val="20"/>
-        </w:rPr>
-        <w:t xml:space="preserve">preprocessed data was reshaped </w:t>
-      </w:r>
-      <w:r>
-        <w:rPr>
-          <w:rFonts w:ascii="Times New Roman" w:hAnsi="Times New Roman" w:cs="Times New Roman"/>
-          <w:sz w:val="20"/>
-          <w:szCs w:val="20"/>
-        </w:rPr>
-        <w:t xml:space="preserve">before entering each neural network. Among the 296 variables, </w:t>
+        <w:t xml:space="preserve"> (e.g., one-hot encoding for categorical variables). Secondly, preprocessed data was reshaped before entering each neural network. Among the 296 variables, </w:t>
       </w:r>
       <w:r>
         <w:rPr>
@@ -2729,18 +2683,8 @@
           <w:sz w:val="20"/>
           <w:szCs w:val="20"/>
         </w:rPr>
-        <w:t xml:space="preserve">who received blood </w:t>
-      </w:r>
-      <w:proofErr w:type="spellStart"/>
-      <w:r>
-        <w:rPr>
-          <w:rFonts w:ascii="Times New Roman" w:hAnsi="Times New Roman" w:cs="Times New Roman"/>
-          <w:sz w:val="20"/>
-          <w:szCs w:val="20"/>
-        </w:rPr>
-        <w:t xml:space="preserve">transfusion </w:t>
-      </w:r>
-      <w:proofErr w:type="spellEnd"/>
+        <w:t xml:space="preserve">who received blood transfusion </w:t>
+      </w:r>
       <w:r>
         <w:rPr>
           <w:rFonts w:ascii="Times New Roman" w:hAnsi="Times New Roman" w:cs="Times New Roman"/>
@@ -3536,15 +3480,7 @@
           <w:sz w:val="20"/>
           <w:szCs w:val="20"/>
         </w:rPr>
-        <w:t xml:space="preserve"> </w:t>
-      </w:r>
-      <w:r>
-        <w:rPr>
-          <w:rFonts w:ascii="Times New Roman" w:hAnsi="Times New Roman" w:cs="Times New Roman"/>
-          <w:sz w:val="20"/>
-          <w:szCs w:val="20"/>
-        </w:rPr>
-        <w:t xml:space="preserve">The best model(s) are determined jointly by f1 score and accuracy score with </w:t>
+        <w:t xml:space="preserve"> The best model(s) are determined jointly by f1 score and accuracy score with </w:t>
       </w:r>
       <w:proofErr w:type="spellStart"/>
       <w:r>
@@ -3562,23 +3498,7 @@
           <w:sz w:val="20"/>
           <w:szCs w:val="20"/>
         </w:rPr>
-        <w:t xml:space="preserve"> and AUC as supplementary benchmark</w:t>
-      </w:r>
-      <w:r>
-        <w:rPr>
-          <w:rFonts w:ascii="Times New Roman" w:hAnsi="Times New Roman" w:cs="Times New Roman"/>
-          <w:sz w:val="20"/>
-          <w:szCs w:val="20"/>
-        </w:rPr>
-        <w:t>s</w:t>
-      </w:r>
-      <w:r>
-        <w:rPr>
-          <w:rFonts w:ascii="Times New Roman" w:hAnsi="Times New Roman" w:cs="Times New Roman"/>
-          <w:sz w:val="20"/>
-          <w:szCs w:val="20"/>
-        </w:rPr>
-        <w:t>.</w:t>
+        <w:t xml:space="preserve"> and AUC as supplementary benchmarks.</w:t>
       </w:r>
     </w:p>
     <w:p>
@@ -5317,23 +5237,7 @@
           <w:sz w:val="20"/>
           <w:szCs w:val="20"/>
         </w:rPr>
-        <w:t xml:space="preserve"> (see Table 3). The </w:t>
-      </w:r>
-      <w:r>
-        <w:rPr>
-          <w:rFonts w:ascii="Times New Roman" w:hAnsi="Times New Roman" w:cs="Times New Roman"/>
-          <w:sz w:val="20"/>
-          <w:szCs w:val="20"/>
-        </w:rPr>
-        <w:t>accuracy scores and f1 scores</w:t>
-      </w:r>
-      <w:r>
-        <w:rPr>
-          <w:rFonts w:ascii="Times New Roman" w:hAnsi="Times New Roman" w:cs="Times New Roman"/>
-          <w:sz w:val="20"/>
-          <w:szCs w:val="20"/>
-        </w:rPr>
-        <w:t xml:space="preserve"> ranged from .72 to .74, with </w:t>
+        <w:t xml:space="preserve"> (see Table 3). The accuracy scores and f1 scores ranged from .72 to .74, with </w:t>
       </w:r>
       <w:r>
         <w:rPr>
@@ -5367,23 +5271,7 @@
           <w:sz w:val="20"/>
           <w:szCs w:val="20"/>
         </w:rPr>
-        <w:t xml:space="preserve"> of .4</w:t>
-      </w:r>
-      <w:r>
-        <w:rPr>
-          <w:rFonts w:ascii="Times New Roman" w:hAnsi="Times New Roman" w:cs="Times New Roman"/>
-          <w:sz w:val="20"/>
-          <w:szCs w:val="20"/>
-        </w:rPr>
-        <w:t>5</w:t>
-      </w:r>
-      <w:r>
-        <w:rPr>
-          <w:rFonts w:ascii="Times New Roman" w:hAnsi="Times New Roman" w:cs="Times New Roman"/>
-          <w:sz w:val="20"/>
-          <w:szCs w:val="20"/>
-        </w:rPr>
-        <w:t xml:space="preserve"> and </w:t>
+        <w:t xml:space="preserve"> of .45 and </w:t>
       </w:r>
       <w:r>
         <w:rPr>
@@ -5399,31 +5287,7 @@
           <w:sz w:val="20"/>
           <w:szCs w:val="20"/>
         </w:rPr>
-        <w:t>highest AUC of .</w:t>
-      </w:r>
-      <w:r>
-        <w:rPr>
-          <w:rFonts w:ascii="Times New Roman" w:hAnsi="Times New Roman" w:cs="Times New Roman"/>
-          <w:sz w:val="20"/>
-          <w:szCs w:val="20"/>
-        </w:rPr>
-        <w:t>80</w:t>
-      </w:r>
-      <w:r>
-        <w:rPr>
-          <w:rFonts w:ascii="Times New Roman" w:hAnsi="Times New Roman" w:cs="Times New Roman"/>
-          <w:sz w:val="20"/>
-          <w:szCs w:val="20"/>
-        </w:rPr>
-        <w:t>.</w:t>
-      </w:r>
-      <w:r>
-        <w:rPr>
-          <w:rFonts w:ascii="Times New Roman" w:hAnsi="Times New Roman" w:cs="Times New Roman"/>
-          <w:sz w:val="20"/>
-          <w:szCs w:val="20"/>
-        </w:rPr>
-        <w:t xml:space="preserve"> The best models, once again, were the 5-layer model with SGD using either sigmoid or </w:t>
+        <w:t xml:space="preserve">highest AUC of .80. The best models, once again, were the 5-layer model with SGD using either sigmoid or </w:t>
       </w:r>
       <w:proofErr w:type="spellStart"/>
       <w:r>
@@ -6916,23 +6780,7 @@
           <w:sz w:val="20"/>
           <w:szCs w:val="20"/>
         </w:rPr>
-        <w:t>Finally, r</w:t>
-      </w:r>
-      <w:r>
-        <w:rPr>
-          <w:rFonts w:ascii="Times New Roman" w:hAnsi="Times New Roman" w:cs="Times New Roman"/>
-          <w:sz w:val="20"/>
-          <w:szCs w:val="20"/>
-        </w:rPr>
-        <w:t xml:space="preserve">esults from FNN with the </w:t>
-      </w:r>
-      <w:r>
-        <w:rPr>
-          <w:rFonts w:ascii="Times New Roman" w:hAnsi="Times New Roman" w:cs="Times New Roman"/>
-          <w:sz w:val="20"/>
-          <w:szCs w:val="20"/>
-        </w:rPr>
-        <w:t xml:space="preserve">synthetic data from </w:t>
+        <w:t xml:space="preserve">Finally, results from FNN with the synthetic data from </w:t>
       </w:r>
       <w:proofErr w:type="spellStart"/>
       <w:r>
@@ -6974,63 +6822,7 @@
           <w:sz w:val="20"/>
           <w:szCs w:val="20"/>
         </w:rPr>
-        <w:t xml:space="preserve"> </w:t>
-      </w:r>
-      <w:r>
-        <w:rPr>
-          <w:rFonts w:ascii="Times New Roman" w:hAnsi="Times New Roman" w:cs="Times New Roman"/>
-          <w:sz w:val="20"/>
-          <w:szCs w:val="20"/>
-        </w:rPr>
-        <w:t>The accuracy scores and f1 scores ranged from .</w:t>
-      </w:r>
-      <w:r>
-        <w:rPr>
-          <w:rFonts w:ascii="Times New Roman" w:hAnsi="Times New Roman" w:cs="Times New Roman"/>
-          <w:sz w:val="20"/>
-          <w:szCs w:val="20"/>
-        </w:rPr>
-        <w:t>86</w:t>
-      </w:r>
-      <w:r>
-        <w:rPr>
-          <w:rFonts w:ascii="Times New Roman" w:hAnsi="Times New Roman" w:cs="Times New Roman"/>
-          <w:sz w:val="20"/>
-          <w:szCs w:val="20"/>
-        </w:rPr>
-        <w:t xml:space="preserve"> to .</w:t>
-      </w:r>
-      <w:r>
-        <w:rPr>
-          <w:rFonts w:ascii="Times New Roman" w:hAnsi="Times New Roman" w:cs="Times New Roman"/>
-          <w:sz w:val="20"/>
-          <w:szCs w:val="20"/>
-        </w:rPr>
-        <w:t>87</w:t>
-      </w:r>
-      <w:r>
-        <w:rPr>
-          <w:rFonts w:ascii="Times New Roman" w:hAnsi="Times New Roman" w:cs="Times New Roman"/>
-          <w:sz w:val="20"/>
-          <w:szCs w:val="20"/>
-        </w:rPr>
-        <w:t>,</w:t>
-      </w:r>
-      <w:r>
-        <w:rPr>
-          <w:rFonts w:ascii="Times New Roman" w:hAnsi="Times New Roman" w:cs="Times New Roman"/>
-          <w:sz w:val="20"/>
-          <w:szCs w:val="20"/>
-        </w:rPr>
-        <w:t xml:space="preserve"> </w:t>
-      </w:r>
-      <w:r>
-        <w:rPr>
-          <w:rFonts w:ascii="Times New Roman" w:hAnsi="Times New Roman" w:cs="Times New Roman"/>
-          <w:sz w:val="20"/>
-          <w:szCs w:val="20"/>
-        </w:rPr>
-        <w:t xml:space="preserve">with a lowest </w:t>
+        <w:t xml:space="preserve"> The accuracy scores and f1 scores ranged from .86 to .87, with a lowest </w:t>
       </w:r>
       <w:proofErr w:type="spellStart"/>
       <w:r>
@@ -7048,39 +6840,7 @@
           <w:sz w:val="20"/>
           <w:szCs w:val="20"/>
         </w:rPr>
-        <w:t xml:space="preserve"> of .4</w:t>
-      </w:r>
-      <w:r>
-        <w:rPr>
-          <w:rFonts w:ascii="Times New Roman" w:hAnsi="Times New Roman" w:cs="Times New Roman"/>
-          <w:sz w:val="20"/>
-          <w:szCs w:val="20"/>
-        </w:rPr>
-        <w:t>2</w:t>
-      </w:r>
-      <w:r>
-        <w:rPr>
-          <w:rFonts w:ascii="Times New Roman" w:hAnsi="Times New Roman" w:cs="Times New Roman"/>
-          <w:sz w:val="20"/>
-          <w:szCs w:val="20"/>
-        </w:rPr>
-        <w:t xml:space="preserve"> and a highest AUC of .</w:t>
-      </w:r>
-      <w:r>
-        <w:rPr>
-          <w:rFonts w:ascii="Times New Roman" w:hAnsi="Times New Roman" w:cs="Times New Roman"/>
-          <w:sz w:val="20"/>
-          <w:szCs w:val="20"/>
-        </w:rPr>
-        <w:t>94</w:t>
-      </w:r>
-      <w:r>
-        <w:rPr>
-          <w:rFonts w:ascii="Times New Roman" w:hAnsi="Times New Roman" w:cs="Times New Roman"/>
-          <w:sz w:val="20"/>
-          <w:szCs w:val="20"/>
-        </w:rPr>
-        <w:t>.</w:t>
+        <w:t xml:space="preserve"> of .42 and a highest AUC of .94.</w:t>
       </w:r>
       <w:r>
         <w:rPr>
@@ -7196,15 +6956,7 @@
           <w:sz w:val="20"/>
           <w:szCs w:val="20"/>
         </w:rPr>
-        <w:t xml:space="preserve"> =.55~.67) compared with same design with Adam optimizer </w:t>
-      </w:r>
-      <w:r>
-        <w:rPr>
-          <w:rFonts w:ascii="Times New Roman" w:hAnsi="Times New Roman" w:cs="Times New Roman"/>
-          <w:sz w:val="20"/>
-          <w:szCs w:val="20"/>
-        </w:rPr>
-        <w:t>(</w:t>
+        <w:t xml:space="preserve"> =.55~.67) compared with same design with Adam optimizer (</w:t>
       </w:r>
       <w:proofErr w:type="spellStart"/>
       <w:r>
@@ -7222,47 +6974,7 @@
           <w:sz w:val="20"/>
           <w:szCs w:val="20"/>
         </w:rPr>
-        <w:t xml:space="preserve"> =.</w:t>
-      </w:r>
-      <w:r>
-        <w:rPr>
-          <w:rFonts w:ascii="Times New Roman" w:hAnsi="Times New Roman" w:cs="Times New Roman"/>
-          <w:sz w:val="20"/>
-          <w:szCs w:val="20"/>
-        </w:rPr>
-        <w:t>42</w:t>
-      </w:r>
-      <w:r>
-        <w:rPr>
-          <w:rFonts w:ascii="Times New Roman" w:hAnsi="Times New Roman" w:cs="Times New Roman"/>
-          <w:sz w:val="20"/>
-          <w:szCs w:val="20"/>
-        </w:rPr>
-        <w:t>~.</w:t>
-      </w:r>
-      <w:r>
-        <w:rPr>
-          <w:rFonts w:ascii="Times New Roman" w:hAnsi="Times New Roman" w:cs="Times New Roman"/>
-          <w:sz w:val="20"/>
-          <w:szCs w:val="20"/>
-        </w:rPr>
-        <w:t>45</w:t>
-      </w:r>
-      <w:r>
-        <w:rPr>
-          <w:rFonts w:ascii="Times New Roman" w:hAnsi="Times New Roman" w:cs="Times New Roman"/>
-          <w:sz w:val="20"/>
-          <w:szCs w:val="20"/>
-        </w:rPr>
-        <w:t>)</w:t>
-      </w:r>
-      <w:r>
-        <w:rPr>
-          <w:rFonts w:ascii="Times New Roman" w:hAnsi="Times New Roman" w:cs="Times New Roman"/>
-          <w:sz w:val="20"/>
-          <w:szCs w:val="20"/>
-        </w:rPr>
-        <w:t>.</w:t>
+        <w:t xml:space="preserve"> =.42~.45).</w:t>
       </w:r>
     </w:p>
     <w:p>
@@ -7293,25 +7005,7 @@
           <w:sz w:val="16"/>
           <w:szCs w:val="16"/>
         </w:rPr>
-        <w:t xml:space="preserve">Table </w:t>
-      </w:r>
-      <w:r>
-        <w:rPr>
-          <w:rFonts w:ascii="Segoe UI Symbol" w:hAnsi="Segoe UI Symbol" w:cs="Times New Roman"/>
-          <w:b/>
-          <w:sz w:val="16"/>
-          <w:szCs w:val="16"/>
-        </w:rPr>
-        <w:t>4</w:t>
-      </w:r>
-      <w:r>
-        <w:rPr>
-          <w:rFonts w:ascii="Segoe UI Symbol" w:hAnsi="Segoe UI Symbol" w:cs="Times New Roman"/>
-          <w:b/>
-          <w:sz w:val="16"/>
-          <w:szCs w:val="16"/>
-        </w:rPr>
-        <w:t xml:space="preserve"> </w:t>
+        <w:t xml:space="preserve">Table 4 </w:t>
       </w:r>
       <w:r>
         <w:rPr>
@@ -8706,157 +8400,624 @@
     </w:p>
     <w:p>
       <w:pPr>
-        <w:spacing w:after="0"/>
-        <w:jc w:val="both"/>
-        <w:rPr>
-          <w:rFonts w:ascii="Times New Roman" w:hAnsi="Times New Roman" w:cs="Times New Roman"/>
-          <w:sz w:val="20"/>
-          <w:szCs w:val="20"/>
-        </w:rPr>
-      </w:pPr>
-      <w:proofErr w:type="spellStart"/>
-      <w:r>
-        <w:rPr>
-          <w:rFonts w:ascii="Times New Roman" w:hAnsi="Times New Roman" w:cs="Times New Roman"/>
-          <w:sz w:val="20"/>
-          <w:szCs w:val="20"/>
-        </w:rPr>
-        <w:t>Sample_text</w:t>
-      </w:r>
-      <w:proofErr w:type="spellEnd"/>
-      <w:r>
-        <w:rPr>
-          <w:rFonts w:ascii="Times New Roman" w:hAnsi="Times New Roman" w:cs="Times New Roman"/>
-          <w:sz w:val="20"/>
-          <w:szCs w:val="20"/>
-        </w:rPr>
-        <w:t>.</w:t>
-      </w:r>
+        <w:spacing w:before="120" w:after="120"/>
+        <w:rPr>
+          <w:rFonts w:ascii="Segoe UI Symbol" w:hAnsi="Segoe UI Symbol" w:cs="Times New Roman"/>
+          <w:b/>
+          <w:sz w:val="18"/>
+          <w:szCs w:val="18"/>
+        </w:rPr>
+      </w:pPr>
     </w:p>
     <w:p>
       <w:pPr>
-        <w:spacing w:after="0"/>
+        <w:spacing w:before="120" w:after="120"/>
+        <w:rPr>
+          <w:rFonts w:ascii="Segoe UI Symbol" w:hAnsi="Segoe UI Symbol" w:cs="Times New Roman"/>
+          <w:b/>
+          <w:sz w:val="16"/>
+          <w:szCs w:val="16"/>
+        </w:rPr>
+      </w:pPr>
+      <w:r>
+        <w:rPr>
+          <w:rFonts w:ascii="Segoe UI Symbol" w:hAnsi="Segoe UI Symbol" w:cs="Times New Roman"/>
+          <w:b/>
+          <w:sz w:val="16"/>
+          <w:szCs w:val="16"/>
+        </w:rPr>
+        <w:t xml:space="preserve">Table </w:t>
+      </w:r>
+      <w:r>
+        <w:rPr>
+          <w:rFonts w:ascii="Segoe UI Symbol" w:hAnsi="Segoe UI Symbol" w:cs="Times New Roman"/>
+          <w:b/>
+          <w:sz w:val="16"/>
+          <w:szCs w:val="16"/>
+        </w:rPr>
+        <w:t>5</w:t>
+      </w:r>
+      <w:r>
+        <w:rPr>
+          <w:rFonts w:ascii="Segoe UI Symbol" w:hAnsi="Segoe UI Symbol" w:cs="Times New Roman"/>
+          <w:b/>
+          <w:sz w:val="16"/>
+          <w:szCs w:val="16"/>
+        </w:rPr>
+        <w:t xml:space="preserve"> </w:t>
+      </w:r>
+      <w:r>
+        <w:rPr>
+          <w:rFonts w:ascii="Segoe UI Symbol" w:hAnsi="Segoe UI Symbol" w:cs="Times New Roman"/>
+          <w:bCs/>
+          <w:sz w:val="16"/>
+          <w:szCs w:val="16"/>
+        </w:rPr>
+        <w:t>C</w:t>
+      </w:r>
+      <w:r>
+        <w:rPr>
+          <w:rFonts w:ascii="Segoe UI Symbol" w:hAnsi="Segoe UI Symbol" w:cs="Times New Roman"/>
+          <w:bCs/>
+          <w:sz w:val="16"/>
+          <w:szCs w:val="16"/>
+        </w:rPr>
+        <w:t xml:space="preserve">NN results with </w:t>
+      </w:r>
+      <w:r>
+        <w:rPr>
+          <w:rFonts w:ascii="Segoe UI Symbol" w:hAnsi="Segoe UI Symbol" w:cs="Times New Roman"/>
+          <w:bCs/>
+          <w:sz w:val="16"/>
+          <w:szCs w:val="16"/>
+        </w:rPr>
+        <w:t>across different preprocessed datasets</w:t>
+      </w:r>
+      <w:r>
+        <w:rPr>
+          <w:rFonts w:ascii="Segoe UI Symbol" w:hAnsi="Segoe UI Symbol" w:cs="Times New Roman"/>
+          <w:bCs/>
+          <w:sz w:val="16"/>
+          <w:szCs w:val="16"/>
+        </w:rPr>
+        <w:t>.</w:t>
+      </w:r>
+    </w:p>
+    <w:tbl>
+      <w:tblPr>
+        <w:tblStyle w:val="PlainTable2"/>
+        <w:tblW w:w="8730" w:type="dxa"/>
+        <w:tblLook w:val="04A0" w:firstRow="1" w:lastRow="0" w:firstColumn="1" w:lastColumn="0" w:noHBand="0" w:noVBand="1"/>
+      </w:tblPr>
+      <w:tblGrid>
+        <w:gridCol w:w="3150"/>
+        <w:gridCol w:w="3870"/>
+        <w:gridCol w:w="1710"/>
+      </w:tblGrid>
+      <w:tr>
+        <w:trPr>
+          <w:cnfStyle w:val="100000000000" w:firstRow="1" w:lastRow="0" w:firstColumn="0" w:lastColumn="0" w:oddVBand="0" w:evenVBand="0" w:oddHBand="0" w:evenHBand="0" w:firstRowFirstColumn="0" w:firstRowLastColumn="0" w:lastRowFirstColumn="0" w:lastRowLastColumn="0"/>
+          <w:trHeight w:val="315"/>
+        </w:trPr>
+        <w:tc>
+          <w:tcPr>
+            <w:cnfStyle w:val="001000000000" w:firstRow="0" w:lastRow="0" w:firstColumn="1" w:lastColumn="0" w:oddVBand="0" w:evenVBand="0" w:oddHBand="0" w:evenHBand="0" w:firstRowFirstColumn="0" w:firstRowLastColumn="0" w:lastRowFirstColumn="0" w:lastRowLastColumn="0"/>
+            <w:tcW w:w="3150" w:type="dxa"/>
+            <w:hideMark/>
+          </w:tcPr>
+          <w:p>
+            <w:pPr>
+              <w:jc w:val="center"/>
+              <w:rPr>
+                <w:rFonts w:ascii="Times New Roman" w:hAnsi="Times New Roman" w:cs="Times New Roman"/>
+                <w:sz w:val="20"/>
+                <w:szCs w:val="20"/>
+              </w:rPr>
+            </w:pPr>
+            <w:r>
+              <w:rPr>
+                <w:rFonts w:ascii="Times New Roman" w:hAnsi="Times New Roman" w:cs="Times New Roman"/>
+                <w:sz w:val="20"/>
+                <w:szCs w:val="20"/>
+              </w:rPr>
+              <w:t>Model</w:t>
+            </w:r>
+          </w:p>
+        </w:tc>
+        <w:tc>
+          <w:tcPr>
+            <w:tcW w:w="3870" w:type="dxa"/>
+          </w:tcPr>
+          <w:p>
+            <w:pPr>
+              <w:jc w:val="right"/>
+              <w:cnfStyle w:val="100000000000" w:firstRow="1" w:lastRow="0" w:firstColumn="0" w:lastColumn="0" w:oddVBand="0" w:evenVBand="0" w:oddHBand="0" w:evenHBand="0" w:firstRowFirstColumn="0" w:firstRowLastColumn="0" w:lastRowFirstColumn="0" w:lastRowLastColumn="0"/>
+              <w:rPr>
+                <w:rFonts w:ascii="Times New Roman" w:hAnsi="Times New Roman" w:cs="Times New Roman"/>
+                <w:sz w:val="20"/>
+                <w:szCs w:val="20"/>
+              </w:rPr>
+            </w:pPr>
+            <w:r>
+              <w:rPr>
+                <w:rFonts w:ascii="Times New Roman" w:hAnsi="Times New Roman" w:cs="Times New Roman"/>
+                <w:sz w:val="20"/>
+                <w:szCs w:val="20"/>
+              </w:rPr>
+              <w:t>dataset</w:t>
+            </w:r>
+          </w:p>
+        </w:tc>
+        <w:tc>
+          <w:tcPr>
+            <w:tcW w:w="1710" w:type="dxa"/>
+            <w:hideMark/>
+          </w:tcPr>
+          <w:p>
+            <w:pPr>
+              <w:jc w:val="right"/>
+              <w:cnfStyle w:val="100000000000" w:firstRow="1" w:lastRow="0" w:firstColumn="0" w:lastColumn="0" w:oddVBand="0" w:evenVBand="0" w:oddHBand="0" w:evenHBand="0" w:firstRowFirstColumn="0" w:firstRowLastColumn="0" w:lastRowFirstColumn="0" w:lastRowLastColumn="0"/>
+              <w:rPr>
+                <w:rFonts w:ascii="Times New Roman" w:hAnsi="Times New Roman" w:cs="Times New Roman"/>
+                <w:sz w:val="20"/>
+                <w:szCs w:val="20"/>
+              </w:rPr>
+            </w:pPr>
+            <w:r>
+              <w:rPr>
+                <w:rFonts w:ascii="Times New Roman" w:hAnsi="Times New Roman" w:cs="Times New Roman"/>
+                <w:sz w:val="20"/>
+                <w:szCs w:val="20"/>
+              </w:rPr>
+              <w:t>accuracy</w:t>
+            </w:r>
+          </w:p>
+        </w:tc>
+      </w:tr>
+      <w:tr>
+        <w:trPr>
+          <w:cnfStyle w:val="000000100000" w:firstRow="0" w:lastRow="0" w:firstColumn="0" w:lastColumn="0" w:oddVBand="0" w:evenVBand="0" w:oddHBand="1" w:evenHBand="0" w:firstRowFirstColumn="0" w:firstRowLastColumn="0" w:lastRowFirstColumn="0" w:lastRowLastColumn="0"/>
+          <w:trHeight w:val="315"/>
+        </w:trPr>
+        <w:tc>
+          <w:tcPr>
+            <w:cnfStyle w:val="001000000000" w:firstRow="0" w:lastRow="0" w:firstColumn="1" w:lastColumn="0" w:oddVBand="0" w:evenVBand="0" w:oddHBand="0" w:evenHBand="0" w:firstRowFirstColumn="0" w:firstRowLastColumn="0" w:lastRowFirstColumn="0" w:lastRowLastColumn="0"/>
+            <w:tcW w:w="3150" w:type="dxa"/>
+          </w:tcPr>
+          <w:p>
+            <w:pPr>
+              <w:jc w:val="center"/>
+              <w:rPr>
+                <w:rFonts w:ascii="Times New Roman" w:hAnsi="Times New Roman" w:cs="Times New Roman"/>
+                <w:sz w:val="20"/>
+                <w:szCs w:val="20"/>
+              </w:rPr>
+            </w:pPr>
+            <w:r>
+              <w:rPr>
+                <w:rFonts w:ascii="Times New Roman" w:hAnsi="Times New Roman" w:cs="Times New Roman"/>
+                <w:b w:val="0"/>
+                <w:bCs w:val="0"/>
+                <w:sz w:val="20"/>
+                <w:szCs w:val="20"/>
+              </w:rPr>
+              <w:t>C</w:t>
+            </w:r>
+            <w:r>
+              <w:rPr>
+                <w:rFonts w:ascii="Times New Roman" w:hAnsi="Times New Roman" w:cs="Times New Roman"/>
+                <w:b w:val="0"/>
+                <w:bCs w:val="0"/>
+                <w:sz w:val="20"/>
+                <w:szCs w:val="20"/>
+              </w:rPr>
+              <w:t>NN-</w:t>
+            </w:r>
+            <w:r>
+              <w:rPr>
+                <w:rFonts w:ascii="Times New Roman" w:hAnsi="Times New Roman" w:cs="Times New Roman"/>
+                <w:b w:val="0"/>
+                <w:bCs w:val="0"/>
+                <w:sz w:val="20"/>
+                <w:szCs w:val="20"/>
+              </w:rPr>
+              <w:t>2D</w:t>
+            </w:r>
+            <w:r>
+              <w:rPr>
+                <w:rFonts w:ascii="Times New Roman" w:hAnsi="Times New Roman" w:cs="Times New Roman"/>
+                <w:b w:val="0"/>
+                <w:bCs w:val="0"/>
+                <w:sz w:val="20"/>
+                <w:szCs w:val="20"/>
+              </w:rPr>
+              <w:t>-</w:t>
+            </w:r>
+            <w:r>
+              <w:rPr>
+                <w:rFonts w:ascii="Times New Roman" w:hAnsi="Times New Roman" w:cs="Times New Roman"/>
+                <w:b w:val="0"/>
+                <w:bCs w:val="0"/>
+                <w:sz w:val="20"/>
+                <w:szCs w:val="20"/>
+              </w:rPr>
+              <w:t>2layer</w:t>
+            </w:r>
+            <w:r>
+              <w:rPr>
+                <w:rFonts w:ascii="Times New Roman" w:hAnsi="Times New Roman" w:cs="Times New Roman"/>
+                <w:b w:val="0"/>
+                <w:bCs w:val="0"/>
+                <w:sz w:val="20"/>
+                <w:szCs w:val="20"/>
+              </w:rPr>
+              <w:t>-</w:t>
+            </w:r>
+            <w:r>
+              <w:rPr>
+                <w:rFonts w:ascii="Times New Roman" w:hAnsi="Times New Roman" w:cs="Times New Roman"/>
+                <w:b w:val="0"/>
+                <w:bCs w:val="0"/>
+                <w:sz w:val="20"/>
+                <w:szCs w:val="20"/>
+              </w:rPr>
+              <w:t>noPooling-ReLU</w:t>
+            </w:r>
+          </w:p>
+        </w:tc>
+        <w:tc>
+          <w:tcPr>
+            <w:tcW w:w="3870" w:type="dxa"/>
+          </w:tcPr>
+          <w:p>
+            <w:pPr>
+              <w:jc w:val="right"/>
+              <w:cnfStyle w:val="000000100000" w:firstRow="0" w:lastRow="0" w:firstColumn="0" w:lastColumn="0" w:oddVBand="0" w:evenVBand="0" w:oddHBand="1" w:evenHBand="0" w:firstRowFirstColumn="0" w:firstRowLastColumn="0" w:lastRowFirstColumn="0" w:lastRowLastColumn="0"/>
+              <w:rPr>
+                <w:rFonts w:ascii="Times New Roman" w:hAnsi="Times New Roman" w:cs="Times New Roman"/>
+                <w:sz w:val="20"/>
+                <w:szCs w:val="20"/>
+              </w:rPr>
+            </w:pPr>
+            <w:r>
+              <w:rPr>
+                <w:rFonts w:ascii="Segoe UI Symbol" w:hAnsi="Segoe UI Symbol" w:cs="Times New Roman"/>
+                <w:bCs/>
+                <w:sz w:val="16"/>
+                <w:szCs w:val="16"/>
+              </w:rPr>
+              <w:t xml:space="preserve">CABG </w:t>
+            </w:r>
+            <w:r>
+              <w:rPr>
+                <w:rFonts w:ascii="Segoe UI Symbol" w:hAnsi="Segoe UI Symbol" w:cs="Times New Roman"/>
+                <w:bCs/>
+                <w:sz w:val="16"/>
+                <w:szCs w:val="16"/>
+              </w:rPr>
+              <w:t>dataset</w:t>
+            </w:r>
+            <w:r>
+              <w:rPr>
+                <w:rFonts w:ascii="Segoe UI Symbol" w:hAnsi="Segoe UI Symbol" w:cs="Times New Roman"/>
+                <w:bCs/>
+                <w:sz w:val="16"/>
+                <w:szCs w:val="16"/>
+              </w:rPr>
+              <w:t xml:space="preserve"> 201</w:t>
+            </w:r>
+            <w:r>
+              <w:rPr>
+                <w:rFonts w:ascii="Segoe UI Symbol" w:hAnsi="Segoe UI Symbol" w:cs="Times New Roman"/>
+                <w:bCs/>
+                <w:sz w:val="16"/>
+                <w:szCs w:val="16"/>
+              </w:rPr>
+              <w:t>7</w:t>
+            </w:r>
+            <w:r>
+              <w:rPr>
+                <w:rFonts w:ascii="Segoe UI Symbol" w:hAnsi="Segoe UI Symbol" w:cs="Times New Roman"/>
+                <w:bCs/>
+                <w:sz w:val="16"/>
+                <w:szCs w:val="16"/>
+              </w:rPr>
+              <w:t>-2022</w:t>
+            </w:r>
+            <w:r>
+              <w:rPr>
+                <w:rFonts w:ascii="Segoe UI Symbol" w:hAnsi="Segoe UI Symbol" w:cs="Times New Roman"/>
+                <w:bCs/>
+                <w:sz w:val="16"/>
+                <w:szCs w:val="16"/>
+              </w:rPr>
+              <w:t xml:space="preserve"> </w:t>
+            </w:r>
+            <w:r>
+              <w:rPr>
+                <w:rFonts w:ascii="Segoe UI Symbol" w:hAnsi="Segoe UI Symbol" w:cs="Times New Roman"/>
+                <w:bCs/>
+                <w:sz w:val="16"/>
+                <w:szCs w:val="16"/>
+              </w:rPr>
+              <w:t>40 features</w:t>
+            </w:r>
+          </w:p>
+        </w:tc>
+        <w:tc>
+          <w:tcPr>
+            <w:tcW w:w="1710" w:type="dxa"/>
+          </w:tcPr>
+          <w:p>
+            <w:pPr>
+              <w:jc w:val="right"/>
+              <w:cnfStyle w:val="000000100000" w:firstRow="0" w:lastRow="0" w:firstColumn="0" w:lastColumn="0" w:oddVBand="0" w:evenVBand="0" w:oddHBand="1" w:evenHBand="0" w:firstRowFirstColumn="0" w:firstRowLastColumn="0" w:lastRowFirstColumn="0" w:lastRowLastColumn="0"/>
+              <w:rPr>
+                <w:rFonts w:ascii="Times New Roman" w:hAnsi="Times New Roman" w:cs="Times New Roman"/>
+                <w:sz w:val="20"/>
+                <w:szCs w:val="20"/>
+              </w:rPr>
+            </w:pPr>
+            <w:r>
+              <w:rPr>
+                <w:rFonts w:ascii="Times New Roman" w:hAnsi="Times New Roman" w:cs="Times New Roman"/>
+                <w:sz w:val="20"/>
+                <w:szCs w:val="20"/>
+              </w:rPr>
+              <w:t>0.6718</w:t>
+            </w:r>
+          </w:p>
+        </w:tc>
+      </w:tr>
+      <w:tr>
+        <w:trPr>
+          <w:trHeight w:val="315"/>
+        </w:trPr>
+        <w:tc>
+          <w:tcPr>
+            <w:cnfStyle w:val="001000000000" w:firstRow="0" w:lastRow="0" w:firstColumn="1" w:lastColumn="0" w:oddVBand="0" w:evenVBand="0" w:oddHBand="0" w:evenHBand="0" w:firstRowFirstColumn="0" w:firstRowLastColumn="0" w:lastRowFirstColumn="0" w:lastRowLastColumn="0"/>
+            <w:tcW w:w="3150" w:type="dxa"/>
+          </w:tcPr>
+          <w:p>
+            <w:pPr>
+              <w:jc w:val="center"/>
+              <w:rPr>
+                <w:rFonts w:ascii="Times New Roman" w:hAnsi="Times New Roman" w:cs="Times New Roman"/>
+                <w:sz w:val="20"/>
+                <w:szCs w:val="20"/>
+              </w:rPr>
+            </w:pPr>
+          </w:p>
+        </w:tc>
+        <w:tc>
+          <w:tcPr>
+            <w:tcW w:w="3870" w:type="dxa"/>
+          </w:tcPr>
+          <w:p>
+            <w:pPr>
+              <w:jc w:val="right"/>
+              <w:cnfStyle w:val="000000000000" w:firstRow="0" w:lastRow="0" w:firstColumn="0" w:lastColumn="0" w:oddVBand="0" w:evenVBand="0" w:oddHBand="0" w:evenHBand="0" w:firstRowFirstColumn="0" w:firstRowLastColumn="0" w:lastRowFirstColumn="0" w:lastRowLastColumn="0"/>
+              <w:rPr>
+                <w:rFonts w:ascii="Segoe UI Symbol" w:hAnsi="Segoe UI Symbol" w:cs="Times New Roman"/>
+                <w:bCs/>
+                <w:sz w:val="16"/>
+                <w:szCs w:val="16"/>
+              </w:rPr>
+            </w:pPr>
+            <w:r>
+              <w:rPr>
+                <w:rFonts w:ascii="Segoe UI Symbol" w:hAnsi="Segoe UI Symbol" w:cs="Times New Roman"/>
+                <w:bCs/>
+                <w:sz w:val="16"/>
+                <w:szCs w:val="16"/>
+              </w:rPr>
+              <w:t>synthetic dataset</w:t>
+            </w:r>
+            <w:r>
+              <w:rPr>
+                <w:rFonts w:ascii="Segoe UI Symbol" w:hAnsi="Segoe UI Symbol" w:cs="Times New Roman"/>
+                <w:bCs/>
+                <w:sz w:val="16"/>
+                <w:szCs w:val="16"/>
+              </w:rPr>
+              <w:t xml:space="preserve"> 2015-2022</w:t>
+            </w:r>
+            <w:r>
+              <w:rPr>
+                <w:rFonts w:ascii="Segoe UI Symbol" w:hAnsi="Segoe UI Symbol" w:cs="Times New Roman"/>
+                <w:bCs/>
+                <w:sz w:val="16"/>
+                <w:szCs w:val="16"/>
+              </w:rPr>
+              <w:t xml:space="preserve"> from</w:t>
+            </w:r>
+            <w:r>
+              <w:rPr>
+                <w:rFonts w:ascii="Segoe UI Symbol" w:hAnsi="Segoe UI Symbol" w:cs="Times New Roman"/>
+                <w:bCs/>
+                <w:sz w:val="16"/>
+                <w:szCs w:val="16"/>
+              </w:rPr>
+              <w:t xml:space="preserve"> </w:t>
+            </w:r>
+            <w:proofErr w:type="spellStart"/>
+            <w:r>
+              <w:rPr>
+                <w:rFonts w:ascii="Segoe UI Symbol" w:hAnsi="Segoe UI Symbol" w:cs="Times New Roman"/>
+                <w:bCs/>
+                <w:sz w:val="16"/>
+                <w:szCs w:val="16"/>
+              </w:rPr>
+              <w:t>REaLTabFormer</w:t>
+            </w:r>
+            <w:proofErr w:type="spellEnd"/>
+          </w:p>
+        </w:tc>
+        <w:tc>
+          <w:tcPr>
+            <w:tcW w:w="1710" w:type="dxa"/>
+          </w:tcPr>
+          <w:p>
+            <w:pPr>
+              <w:jc w:val="right"/>
+              <w:cnfStyle w:val="000000000000" w:firstRow="0" w:lastRow="0" w:firstColumn="0" w:lastColumn="0" w:oddVBand="0" w:evenVBand="0" w:oddHBand="0" w:evenHBand="0" w:firstRowFirstColumn="0" w:firstRowLastColumn="0" w:lastRowFirstColumn="0" w:lastRowLastColumn="0"/>
+              <w:rPr>
+                <w:rFonts w:ascii="Times New Roman" w:hAnsi="Times New Roman" w:cs="Times New Roman"/>
+                <w:sz w:val="20"/>
+                <w:szCs w:val="20"/>
+              </w:rPr>
+            </w:pPr>
+            <w:r>
+              <w:rPr>
+                <w:rFonts w:ascii="Times New Roman" w:hAnsi="Times New Roman" w:cs="Times New Roman"/>
+                <w:sz w:val="20"/>
+                <w:szCs w:val="20"/>
+              </w:rPr>
+              <w:t>0.6681</w:t>
+            </w:r>
+          </w:p>
+        </w:tc>
+      </w:tr>
+      <w:tr>
+        <w:trPr>
+          <w:cnfStyle w:val="000000100000" w:firstRow="0" w:lastRow="0" w:firstColumn="0" w:lastColumn="0" w:oddVBand="0" w:evenVBand="0" w:oddHBand="1" w:evenHBand="0" w:firstRowFirstColumn="0" w:firstRowLastColumn="0" w:lastRowFirstColumn="0" w:lastRowLastColumn="0"/>
+          <w:trHeight w:val="315"/>
+        </w:trPr>
+        <w:tc>
+          <w:tcPr>
+            <w:cnfStyle w:val="001000000000" w:firstRow="0" w:lastRow="0" w:firstColumn="1" w:lastColumn="0" w:oddVBand="0" w:evenVBand="0" w:oddHBand="0" w:evenHBand="0" w:firstRowFirstColumn="0" w:firstRowLastColumn="0" w:lastRowFirstColumn="0" w:lastRowLastColumn="0"/>
+            <w:tcW w:w="3150" w:type="dxa"/>
+            <w:hideMark/>
+          </w:tcPr>
+          <w:p>
+            <w:pPr>
+              <w:rPr>
+                <w:rFonts w:ascii="Times New Roman" w:hAnsi="Times New Roman" w:cs="Times New Roman"/>
+                <w:b w:val="0"/>
+                <w:bCs w:val="0"/>
+                <w:sz w:val="20"/>
+                <w:szCs w:val="20"/>
+              </w:rPr>
+            </w:pPr>
+          </w:p>
+        </w:tc>
+        <w:tc>
+          <w:tcPr>
+            <w:tcW w:w="3870" w:type="dxa"/>
+          </w:tcPr>
+          <w:p>
+            <w:pPr>
+              <w:jc w:val="right"/>
+              <w:cnfStyle w:val="000000100000" w:firstRow="0" w:lastRow="0" w:firstColumn="0" w:lastColumn="0" w:oddVBand="0" w:evenVBand="0" w:oddHBand="1" w:evenHBand="0" w:firstRowFirstColumn="0" w:firstRowLastColumn="0" w:lastRowFirstColumn="0" w:lastRowLastColumn="0"/>
+              <w:rPr>
+                <w:rFonts w:ascii="Times New Roman" w:hAnsi="Times New Roman" w:cs="Times New Roman"/>
+                <w:sz w:val="20"/>
+                <w:szCs w:val="20"/>
+              </w:rPr>
+            </w:pPr>
+            <w:r>
+              <w:rPr>
+                <w:rFonts w:ascii="Segoe UI Symbol" w:hAnsi="Segoe UI Symbol" w:cs="Times New Roman"/>
+                <w:bCs/>
+                <w:sz w:val="16"/>
+                <w:szCs w:val="16"/>
+              </w:rPr>
+              <w:t>synthetic dataset</w:t>
+            </w:r>
+            <w:r>
+              <w:rPr>
+                <w:rFonts w:ascii="Segoe UI Symbol" w:hAnsi="Segoe UI Symbol" w:cs="Times New Roman"/>
+                <w:bCs/>
+                <w:sz w:val="16"/>
+                <w:szCs w:val="16"/>
+              </w:rPr>
+              <w:t xml:space="preserve"> 2015-2022</w:t>
+            </w:r>
+            <w:r>
+              <w:rPr>
+                <w:rFonts w:ascii="Segoe UI Symbol" w:hAnsi="Segoe UI Symbol" w:cs="Times New Roman"/>
+                <w:bCs/>
+                <w:sz w:val="16"/>
+                <w:szCs w:val="16"/>
+              </w:rPr>
+              <w:t xml:space="preserve"> from</w:t>
+            </w:r>
+            <w:r>
+              <w:rPr>
+                <w:rFonts w:ascii="Segoe UI Symbol" w:hAnsi="Segoe UI Symbol" w:cs="Times New Roman"/>
+                <w:bCs/>
+                <w:sz w:val="16"/>
+                <w:szCs w:val="16"/>
+              </w:rPr>
+              <w:t xml:space="preserve"> </w:t>
+            </w:r>
+            <w:proofErr w:type="spellStart"/>
+            <w:r>
+              <w:rPr>
+                <w:rFonts w:ascii="Segoe UI Symbol" w:hAnsi="Segoe UI Symbol" w:cs="Times New Roman"/>
+                <w:bCs/>
+                <w:sz w:val="16"/>
+                <w:szCs w:val="16"/>
+              </w:rPr>
+              <w:t>DataSynthesizer</w:t>
+            </w:r>
+            <w:proofErr w:type="spellEnd"/>
+          </w:p>
+        </w:tc>
+        <w:tc>
+          <w:tcPr>
+            <w:tcW w:w="1710" w:type="dxa"/>
+            <w:hideMark/>
+          </w:tcPr>
+          <w:p>
+            <w:pPr>
+              <w:jc w:val="right"/>
+              <w:cnfStyle w:val="000000100000" w:firstRow="0" w:lastRow="0" w:firstColumn="0" w:lastColumn="0" w:oddVBand="0" w:evenVBand="0" w:oddHBand="1" w:evenHBand="0" w:firstRowFirstColumn="0" w:firstRowLastColumn="0" w:lastRowFirstColumn="0" w:lastRowLastColumn="0"/>
+              <w:rPr>
+                <w:rFonts w:ascii="Times New Roman" w:hAnsi="Times New Roman" w:cs="Times New Roman"/>
+                <w:sz w:val="20"/>
+                <w:szCs w:val="20"/>
+              </w:rPr>
+            </w:pPr>
+            <w:r>
+              <w:rPr>
+                <w:rFonts w:ascii="Times New Roman" w:hAnsi="Times New Roman" w:cs="Times New Roman"/>
+                <w:sz w:val="20"/>
+                <w:szCs w:val="20"/>
+              </w:rPr>
+              <w:t>0.</w:t>
+            </w:r>
+            <w:r>
+              <w:rPr>
+                <w:rFonts w:ascii="Times New Roman" w:hAnsi="Times New Roman" w:cs="Times New Roman"/>
+                <w:sz w:val="20"/>
+                <w:szCs w:val="20"/>
+              </w:rPr>
+              <w:t>5785</w:t>
+            </w:r>
+          </w:p>
+        </w:tc>
+      </w:tr>
+    </w:tbl>
+    <w:p>
+      <w:pPr>
         <w:jc w:val="both"/>
         <w:rPr>
-          <w:rFonts w:ascii="Times New Roman" w:hAnsi="Times New Roman" w:cs="Times New Roman"/>
-          <w:sz w:val="20"/>
-          <w:szCs w:val="20"/>
-        </w:rPr>
-      </w:pPr>
-      <w:proofErr w:type="spellStart"/>
-      <w:r>
-        <w:rPr>
-          <w:rFonts w:ascii="Times New Roman" w:hAnsi="Times New Roman" w:cs="Times New Roman"/>
-          <w:sz w:val="20"/>
-          <w:szCs w:val="20"/>
-        </w:rPr>
-        <w:t>Sample_text</w:t>
-      </w:r>
-      <w:proofErr w:type="spellEnd"/>
-      <w:r>
-        <w:rPr>
-          <w:rFonts w:ascii="Times New Roman" w:hAnsi="Times New Roman" w:cs="Times New Roman"/>
-          <w:sz w:val="20"/>
-          <w:szCs w:val="20"/>
-        </w:rPr>
-        <w:t>.</w:t>
-      </w:r>
+          <w:rFonts w:ascii="Segoe UI Symbol" w:hAnsi="Segoe UI Symbol" w:cs="Times New Roman"/>
+          <w:b/>
+          <w:sz w:val="18"/>
+          <w:szCs w:val="18"/>
+        </w:rPr>
+      </w:pPr>
     </w:p>
     <w:p>
       <w:pPr>
-        <w:spacing w:after="0"/>
         <w:jc w:val="both"/>
         <w:rPr>
-          <w:rFonts w:ascii="Times New Roman" w:hAnsi="Times New Roman" w:cs="Times New Roman"/>
-          <w:sz w:val="20"/>
-          <w:szCs w:val="20"/>
-        </w:rPr>
-      </w:pPr>
-      <w:proofErr w:type="spellStart"/>
-      <w:r>
-        <w:rPr>
-          <w:rFonts w:ascii="Times New Roman" w:hAnsi="Times New Roman" w:cs="Times New Roman"/>
-          <w:sz w:val="20"/>
-          <w:szCs w:val="20"/>
-        </w:rPr>
-        <w:t>Sample_text</w:t>
-      </w:r>
-      <w:proofErr w:type="spellEnd"/>
-      <w:r>
-        <w:rPr>
-          <w:rFonts w:ascii="Times New Roman" w:hAnsi="Times New Roman" w:cs="Times New Roman"/>
-          <w:sz w:val="20"/>
-          <w:szCs w:val="20"/>
-        </w:rPr>
-        <w:t>.</w:t>
-      </w:r>
-    </w:p>
-    <w:p>
-      <w:pPr>
-        <w:spacing w:after="0"/>
-        <w:jc w:val="both"/>
-        <w:rPr>
-          <w:rFonts w:ascii="Times New Roman" w:hAnsi="Times New Roman" w:cs="Times New Roman"/>
-          <w:sz w:val="20"/>
-          <w:szCs w:val="20"/>
-        </w:rPr>
-      </w:pPr>
-      <w:proofErr w:type="spellStart"/>
-      <w:r>
-        <w:rPr>
-          <w:rFonts w:ascii="Times New Roman" w:hAnsi="Times New Roman" w:cs="Times New Roman"/>
-          <w:sz w:val="20"/>
-          <w:szCs w:val="20"/>
-        </w:rPr>
-        <w:t>Sample_text</w:t>
-      </w:r>
-      <w:proofErr w:type="spellEnd"/>
-      <w:r>
-        <w:rPr>
-          <w:rFonts w:ascii="Times New Roman" w:hAnsi="Times New Roman" w:cs="Times New Roman"/>
-          <w:sz w:val="20"/>
-          <w:szCs w:val="20"/>
-        </w:rPr>
-        <w:t>.</w:t>
-      </w:r>
-    </w:p>
-    <w:p>
-      <w:pPr>
-        <w:spacing w:after="0"/>
-        <w:jc w:val="both"/>
-        <w:rPr>
-          <w:rFonts w:ascii="Times New Roman" w:hAnsi="Times New Roman" w:cs="Times New Roman"/>
-          <w:sz w:val="20"/>
-          <w:szCs w:val="20"/>
-        </w:rPr>
-      </w:pPr>
-      <w:proofErr w:type="spellStart"/>
-      <w:r>
-        <w:rPr>
-          <w:rFonts w:ascii="Times New Roman" w:hAnsi="Times New Roman" w:cs="Times New Roman"/>
-          <w:sz w:val="20"/>
-          <w:szCs w:val="20"/>
-        </w:rPr>
-        <w:t>Sample_text</w:t>
-      </w:r>
-      <w:proofErr w:type="spellEnd"/>
-      <w:r>
-        <w:rPr>
-          <w:rFonts w:ascii="Times New Roman" w:hAnsi="Times New Roman" w:cs="Times New Roman"/>
-          <w:sz w:val="20"/>
-          <w:szCs w:val="20"/>
-        </w:rPr>
-        <w:t>.</w:t>
-      </w:r>
-    </w:p>
-    <w:p>
-      <w:pPr>
-        <w:spacing w:after="0"/>
-        <w:jc w:val="both"/>
-        <w:rPr>
-          <w:rFonts w:ascii="Times New Roman" w:hAnsi="Times New Roman" w:cs="Times New Roman"/>
-          <w:sz w:val="20"/>
-          <w:szCs w:val="20"/>
+          <w:rFonts w:ascii="Segoe UI Symbol" w:hAnsi="Segoe UI Symbol" w:cs="Times New Roman"/>
+          <w:b/>
+          <w:sz w:val="18"/>
+          <w:szCs w:val="18"/>
         </w:rPr>
       </w:pPr>
     </w:p>
@@ -8942,15 +9103,7 @@
           <w:sz w:val="20"/>
           <w:szCs w:val="20"/>
         </w:rPr>
-        <w:t xml:space="preserve">had best performance across the board, with f1 score and accuracy </w:t>
-      </w:r>
-      <w:r>
-        <w:rPr>
-          <w:rFonts w:ascii="Times New Roman" w:hAnsi="Times New Roman" w:cs="Times New Roman"/>
-          <w:sz w:val="20"/>
-          <w:szCs w:val="20"/>
-        </w:rPr>
-        <w:t xml:space="preserve">ranged from .86 to .87, with a lowest </w:t>
+        <w:t xml:space="preserve">had best performance across the board, with f1 score and accuracy ranged from .86 to .87, with a lowest </w:t>
       </w:r>
       <w:proofErr w:type="spellStart"/>
       <w:r>
@@ -8968,15 +9121,7 @@
           <w:sz w:val="20"/>
           <w:szCs w:val="20"/>
         </w:rPr>
-        <w:t xml:space="preserve"> of .42 and a highest AUC of .94</w:t>
-      </w:r>
-      <w:r>
-        <w:rPr>
-          <w:rFonts w:ascii="Times New Roman" w:hAnsi="Times New Roman" w:cs="Times New Roman"/>
-          <w:sz w:val="20"/>
-          <w:szCs w:val="20"/>
-        </w:rPr>
-        <w:t>. Future research should look into different methodologies to generate synthetic data for training and developing models that can help inform guidelines for major, high-risk surgeries.</w:t>
+        <w:t xml:space="preserve"> of .42 and a highest AUC of .94. Future research should look into different methodologies to generate synthetic data for training and developing models that can help inform guidelines for major, high-risk surgeries.</w:t>
       </w:r>
     </w:p>
     <w:p>
@@ -10524,29 +10669,15 @@
     <w:charset w:val="00"/>
     <w:family w:val="swiss"/>
     <w:pitch w:val="variable"/>
-    <w:sig w:usb0="E0002AFF" w:usb1="C0007843" w:usb2="00000009" w:usb3="00000000" w:csb0="000001FF" w:csb1="00000000"/>
+    <w:sig w:usb0="E0002EFF" w:usb1="C000785B" w:usb2="00000009" w:usb3="00000000" w:csb0="000001FF" w:csb1="00000000"/>
   </w:font>
   <w:font w:name="PMingLiU">
     <w:altName w:val="新細明體"/>
-    <w:panose1 w:val="02020500000000000000"/>
+    <w:panose1 w:val="02010601000101010101"/>
     <w:charset w:val="88"/>
     <w:family w:val="roman"/>
     <w:pitch w:val="variable"/>
     <w:sig w:usb0="A00002FF" w:usb1="28CFFCFA" w:usb2="00000016" w:usb3="00000000" w:csb0="00100001" w:csb1="00000000"/>
-  </w:font>
-  <w:font w:name="Aptos">
-    <w:panose1 w:val="020B0004020202020204"/>
-    <w:charset w:val="00"/>
-    <w:family w:val="swiss"/>
-    <w:pitch w:val="variable"/>
-    <w:sig w:usb0="20000287" w:usb1="00000003" w:usb2="00000000" w:usb3="00000000" w:csb0="0000019F" w:csb1="00000000"/>
-  </w:font>
-  <w:font w:name="Aptos Display">
-    <w:panose1 w:val="020B0004020202020204"/>
-    <w:charset w:val="00"/>
-    <w:family w:val="swiss"/>
-    <w:pitch w:val="variable"/>
-    <w:sig w:usb0="20000287" w:usb1="00000003" w:usb2="00000000" w:usb3="00000000" w:csb0="0000019F" w:csb1="00000000"/>
   </w:font>
 </w:fonts>
 </file>
@@ -10567,9 +10698,11 @@
   </w:compat>
   <w:rsids>
     <w:rsidRoot w:val="00E651B3"/>
+    <w:rsid w:val="00715DF2"/>
     <w:rsid w:val="00AD0A94"/>
     <w:rsid w:val="00C56782"/>
     <w:rsid w:val="00E651B3"/>
+    <w:rsid w:val="00EC0902"/>
   </w:rsids>
   <m:mathPr>
     <m:mathFont m:val="Cambria Math"/>

</xml_diff>

<commit_message>
MLP added in paper
</commit_message>
<xml_diff>
--- a/full_report/Word_Report/NeuralComputingandApplications_manuscript_draft1.docx
+++ b/full_report/Word_Report/NeuralComputingandApplications_manuscript_draft1.docx
@@ -385,25 +385,7 @@
           <w:sz w:val="20"/>
           <w:szCs w:val="20"/>
         </w:rPr>
-        <w:t xml:space="preserve"> develop models that can best predict the need for blood transfusion among CABG patients. Results show that neural networks with synthetic data generated by </w:t>
-      </w:r>
-      <w:proofErr w:type="spellStart"/>
-      <w:r>
-        <w:rPr>
-          <w:rFonts w:ascii="Times New Roman" w:hAnsi="Times New Roman" w:cs="Times New Roman"/>
-          <w:sz w:val="20"/>
-          <w:szCs w:val="20"/>
-        </w:rPr>
-        <w:t>DataSynthesizer</w:t>
-      </w:r>
-      <w:proofErr w:type="spellEnd"/>
-      <w:r>
-        <w:rPr>
-          <w:rFonts w:ascii="Times New Roman" w:hAnsi="Times New Roman" w:cs="Times New Roman"/>
-          <w:sz w:val="20"/>
-          <w:szCs w:val="20"/>
-        </w:rPr>
-        <w:t xml:space="preserve"> has the best performance. </w:t>
+        <w:t xml:space="preserve"> develop models that can best predict the need for blood transfusion among CABG patients. Results show that neural networks with synthetic data generated by DataSynthesizer has the best performance. </w:t>
       </w:r>
       <w:r>
         <w:rPr>
@@ -1351,25 +1333,7 @@
           <w:sz w:val="20"/>
           <w:szCs w:val="20"/>
         </w:rPr>
-        <w:t xml:space="preserve"> demographics or nationalities. Moreover, the studies only predicted allogeneic blood transfusion (i.e., transfusion of more than 10 units of packed red blood cells (</w:t>
-      </w:r>
-      <w:proofErr w:type="spellStart"/>
-      <w:r>
-        <w:rPr>
-          <w:rFonts w:ascii="Times New Roman" w:hAnsi="Times New Roman" w:cs="Times New Roman"/>
-          <w:sz w:val="20"/>
-          <w:szCs w:val="20"/>
-        </w:rPr>
-        <w:t>pRBC</w:t>
-      </w:r>
-      <w:proofErr w:type="spellEnd"/>
-      <w:r>
-        <w:rPr>
-          <w:rFonts w:ascii="Times New Roman" w:hAnsi="Times New Roman" w:cs="Times New Roman"/>
-          <w:sz w:val="20"/>
-          <w:szCs w:val="20"/>
-        </w:rPr>
-        <w:t xml:space="preserve">)), while blood transfusion has been </w:t>
+        <w:t xml:space="preserve"> demographics or nationalities. Moreover, the studies only predicted allogeneic blood transfusion (i.e., transfusion of more than 10 units of packed red blood cells (pRBC)), while blood transfusion has been </w:t>
       </w:r>
       <w:r>
         <w:rPr>
@@ -2953,34 +2917,7 @@
           <w:sz w:val="20"/>
           <w:szCs w:val="20"/>
         </w:rPr>
-        <w:t xml:space="preserve">Additionally, we used two approaches to generate synthetic data to train these neural networks – </w:t>
-      </w:r>
-      <w:proofErr w:type="spellStart"/>
-      <w:r>
-        <w:rPr>
-          <w:rFonts w:ascii="Times New Roman" w:hAnsi="Times New Roman" w:cs="Times New Roman"/>
-          <w:sz w:val="20"/>
-          <w:szCs w:val="20"/>
-        </w:rPr>
-        <w:t>DataSynthesizer</w:t>
-      </w:r>
-      <w:proofErr w:type="spellEnd"/>
-      <w:r>
-        <w:rPr>
-          <w:rFonts w:ascii="Times New Roman" w:hAnsi="Times New Roman" w:cs="Times New Roman"/>
-          <w:sz w:val="20"/>
-          <w:szCs w:val="20"/>
-        </w:rPr>
-        <w:t xml:space="preserve"> and </w:t>
-      </w:r>
-      <w:proofErr w:type="spellStart"/>
-      <w:r>
-        <w:rPr>
-          <w:rFonts w:ascii="Times New Roman" w:hAnsi="Times New Roman" w:cs="Times New Roman"/>
-          <w:sz w:val="20"/>
-          <w:szCs w:val="20"/>
-        </w:rPr>
-        <w:t>R</w:t>
+        <w:t>Additionally, we used two approaches to generate synthetic data to train these neural networks – DataSynthesizer and R</w:t>
       </w:r>
       <w:r>
         <w:rPr>
@@ -3030,7 +2967,6 @@
         </w:rPr>
         <w:t>ormer</w:t>
       </w:r>
-      <w:proofErr w:type="spellEnd"/>
       <w:r>
         <w:rPr>
           <w:rFonts w:ascii="Times New Roman" w:hAnsi="Times New Roman" w:cs="Times New Roman"/>
@@ -3061,25 +2997,7 @@
           <w:sz w:val="20"/>
           <w:szCs w:val="20"/>
         </w:rPr>
-        <w:t xml:space="preserve">. Data Synthesizer is based off </w:t>
-      </w:r>
-      <w:proofErr w:type="spellStart"/>
-      <w:r>
-        <w:rPr>
-          <w:rFonts w:ascii="Times New Roman" w:hAnsi="Times New Roman" w:cs="Times New Roman"/>
-          <w:sz w:val="20"/>
-          <w:szCs w:val="20"/>
-        </w:rPr>
-        <w:t>Baysian</w:t>
-      </w:r>
-      <w:proofErr w:type="spellEnd"/>
-      <w:r>
-        <w:rPr>
-          <w:rFonts w:ascii="Times New Roman" w:hAnsi="Times New Roman" w:cs="Times New Roman"/>
-          <w:sz w:val="20"/>
-          <w:szCs w:val="20"/>
-        </w:rPr>
-        <w:t xml:space="preserve"> </w:t>
+        <w:t xml:space="preserve">. Data Synthesizer is based off Baysian </w:t>
       </w:r>
       <w:r>
         <w:rPr>
@@ -3096,18 +3014,8 @@
           <w:sz w:val="20"/>
           <w:szCs w:val="20"/>
         </w:rPr>
-        <w:t xml:space="preserve">, which are probabilistic graphical models that represent probabilistic relationship between variables. While </w:t>
-      </w:r>
-      <w:proofErr w:type="spellStart"/>
-      <w:r>
-        <w:rPr>
-          <w:rFonts w:ascii="Times New Roman" w:hAnsi="Times New Roman" w:cs="Times New Roman"/>
-          <w:sz w:val="20"/>
-          <w:szCs w:val="20"/>
-        </w:rPr>
-        <w:t>REaLTabFormer</w:t>
-      </w:r>
-      <w:proofErr w:type="spellEnd"/>
+        <w:t>, which are probabilistic graphical models that represent probabilistic relationship between variables. While REaLTabFormer</w:t>
+      </w:r>
       <w:r>
         <w:rPr>
           <w:rFonts w:ascii="Times New Roman" w:hAnsi="Times New Roman" w:cs="Times New Roman"/>
@@ -3237,43 +3145,7 @@
           <w:sz w:val="20"/>
           <w:szCs w:val="20"/>
         </w:rPr>
-        <w:t xml:space="preserve">, then we re-ran the models with synthetic datasets from </w:t>
-      </w:r>
-      <w:proofErr w:type="spellStart"/>
-      <w:r>
-        <w:rPr>
-          <w:rFonts w:ascii="Times New Roman" w:hAnsi="Times New Roman" w:cs="Times New Roman"/>
-          <w:sz w:val="20"/>
-          <w:szCs w:val="20"/>
-        </w:rPr>
-        <w:t>DataSynthesizer</w:t>
-      </w:r>
-      <w:proofErr w:type="spellEnd"/>
-      <w:r>
-        <w:rPr>
-          <w:rFonts w:ascii="Times New Roman" w:hAnsi="Times New Roman" w:cs="Times New Roman"/>
-          <w:sz w:val="20"/>
-          <w:szCs w:val="20"/>
-        </w:rPr>
-        <w:t xml:space="preserve"> and </w:t>
-      </w:r>
-      <w:proofErr w:type="spellStart"/>
-      <w:r>
-        <w:rPr>
-          <w:rFonts w:ascii="Times New Roman" w:hAnsi="Times New Roman" w:cs="Times New Roman"/>
-          <w:sz w:val="20"/>
-          <w:szCs w:val="20"/>
-        </w:rPr>
-        <w:t>REaLTabFormer</w:t>
-      </w:r>
-      <w:proofErr w:type="spellEnd"/>
-      <w:r>
-        <w:rPr>
-          <w:rFonts w:ascii="Times New Roman" w:hAnsi="Times New Roman" w:cs="Times New Roman"/>
-          <w:sz w:val="20"/>
-          <w:szCs w:val="20"/>
-        </w:rPr>
-        <w:t xml:space="preserve"> and compared the results to see which combination yields the best performance.</w:t>
+        <w:t>, then we re-ran the models with synthetic datasets from DataSynthesizer and REaLTabFormer and compared the results to see which combination yields the best performance.</w:t>
       </w:r>
     </w:p>
     <w:p>
@@ -3318,7 +3190,6 @@
         </w:numPr>
         <w:ind w:left="360"/>
       </w:pPr>
-      <w:proofErr w:type="gramStart"/>
       <w:r>
         <w:t>Fully</w:t>
       </w:r>
@@ -3326,11 +3197,7 @@
         <w:t>-</w:t>
       </w:r>
       <w:r>
-        <w:t>Connected</w:t>
-      </w:r>
-      <w:proofErr w:type="gramEnd"/>
-      <w:r>
-        <w:t xml:space="preserve"> Neural Networks (FNN</w:t>
+        <w:t>Connected Neural Networks (FNN</w:t>
       </w:r>
       <w:r>
         <w:t>s</w:t>
@@ -3388,25 +3255,7 @@
           <w:sz w:val="20"/>
           <w:szCs w:val="20"/>
         </w:rPr>
-        <w:t xml:space="preserve">-layer with more neurons), optimizers (SGD vs. Adam), output activation functions (sigmoid vs. </w:t>
-      </w:r>
-      <w:proofErr w:type="spellStart"/>
-      <w:r>
-        <w:rPr>
-          <w:rFonts w:ascii="Times New Roman" w:hAnsi="Times New Roman" w:cs="Times New Roman"/>
-          <w:sz w:val="20"/>
-          <w:szCs w:val="20"/>
-        </w:rPr>
-        <w:t>softmax</w:t>
-      </w:r>
-      <w:proofErr w:type="spellEnd"/>
-      <w:r>
-        <w:rPr>
-          <w:rFonts w:ascii="Times New Roman" w:hAnsi="Times New Roman" w:cs="Times New Roman"/>
-          <w:sz w:val="20"/>
-          <w:szCs w:val="20"/>
-        </w:rPr>
-        <w:t xml:space="preserve">) and their corresponding loss functions (binary cross entropy vs. categorical cross entropy) to see which one(s) makes the best predictions. </w:t>
+        <w:t xml:space="preserve">-layer with more neurons), optimizers (SGD vs. Adam), output activation functions (sigmoid vs. softmax) and their corresponding loss functions (binary cross entropy vs. categorical cross entropy) to see which one(s) makes the best predictions. </w:t>
       </w:r>
       <w:r>
         <w:rPr>
@@ -3454,51 +3303,15 @@
           <w:sz w:val="20"/>
           <w:szCs w:val="20"/>
         </w:rPr>
-        <w:t>squared error (</w:t>
-      </w:r>
-      <w:proofErr w:type="spellStart"/>
-      <w:r>
-        <w:rPr>
-          <w:rFonts w:ascii="Times New Roman" w:hAnsi="Times New Roman" w:cs="Times New Roman"/>
-          <w:sz w:val="20"/>
-          <w:szCs w:val="20"/>
-        </w:rPr>
-        <w:t>rMSE</w:t>
-      </w:r>
-      <w:proofErr w:type="spellEnd"/>
-      <w:r>
-        <w:rPr>
-          <w:rFonts w:ascii="Times New Roman" w:hAnsi="Times New Roman" w:cs="Times New Roman"/>
-          <w:sz w:val="20"/>
-          <w:szCs w:val="20"/>
-        </w:rPr>
-        <w:t>).</w:t>
-      </w:r>
-      <w:r>
-        <w:rPr>
-          <w:rFonts w:ascii="Times New Roman" w:hAnsi="Times New Roman" w:cs="Times New Roman"/>
-          <w:sz w:val="20"/>
-          <w:szCs w:val="20"/>
-        </w:rPr>
-        <w:t xml:space="preserve"> The best model(s) are determined jointly by f1 score and accuracy score with </w:t>
-      </w:r>
-      <w:proofErr w:type="spellStart"/>
-      <w:r>
-        <w:rPr>
-          <w:rFonts w:ascii="Times New Roman" w:hAnsi="Times New Roman" w:cs="Times New Roman"/>
-          <w:sz w:val="20"/>
-          <w:szCs w:val="20"/>
-        </w:rPr>
-        <w:t>rMSE</w:t>
-      </w:r>
-      <w:proofErr w:type="spellEnd"/>
-      <w:r>
-        <w:rPr>
-          <w:rFonts w:ascii="Times New Roman" w:hAnsi="Times New Roman" w:cs="Times New Roman"/>
-          <w:sz w:val="20"/>
-          <w:szCs w:val="20"/>
-        </w:rPr>
-        <w:t xml:space="preserve"> and AUC as supplementary benchmarks.</w:t>
+        <w:t>squared error (rMSE).</w:t>
+      </w:r>
+      <w:r>
+        <w:rPr>
+          <w:rFonts w:ascii="Times New Roman" w:hAnsi="Times New Roman" w:cs="Times New Roman"/>
+          <w:sz w:val="20"/>
+          <w:szCs w:val="20"/>
+        </w:rPr>
+        <w:t xml:space="preserve"> The best model(s) are determined jointly by f1 score and accuracy score with rMSE and AUC as supplementary benchmarks.</w:t>
       </w:r>
     </w:p>
     <w:p>
@@ -3598,25 +3411,7 @@
           <w:sz w:val="20"/>
           <w:szCs w:val="20"/>
         </w:rPr>
-        <w:t xml:space="preserve">lowest </w:t>
-      </w:r>
-      <w:proofErr w:type="spellStart"/>
-      <w:r>
-        <w:rPr>
-          <w:rFonts w:ascii="Times New Roman" w:hAnsi="Times New Roman" w:cs="Times New Roman"/>
-          <w:sz w:val="20"/>
-          <w:szCs w:val="20"/>
-        </w:rPr>
-        <w:t>rMSE</w:t>
-      </w:r>
-      <w:proofErr w:type="spellEnd"/>
-      <w:r>
-        <w:rPr>
-          <w:rFonts w:ascii="Times New Roman" w:hAnsi="Times New Roman" w:cs="Times New Roman"/>
-          <w:sz w:val="20"/>
-          <w:szCs w:val="20"/>
-        </w:rPr>
-        <w:t xml:space="preserve"> </w:t>
+        <w:t xml:space="preserve">lowest rMSE </w:t>
       </w:r>
       <w:r>
         <w:rPr>
@@ -3688,25 +3483,7 @@
           <w:sz w:val="20"/>
           <w:szCs w:val="20"/>
         </w:rPr>
-        <w:t xml:space="preserve"> the five-layer design with SGD as optimizer and </w:t>
-      </w:r>
-      <w:proofErr w:type="spellStart"/>
-      <w:r>
-        <w:rPr>
-          <w:rFonts w:ascii="Times New Roman" w:hAnsi="Times New Roman" w:cs="Times New Roman"/>
-          <w:sz w:val="20"/>
-          <w:szCs w:val="20"/>
-        </w:rPr>
-        <w:t>softmax</w:t>
-      </w:r>
-      <w:proofErr w:type="spellEnd"/>
-      <w:r>
-        <w:rPr>
-          <w:rFonts w:ascii="Times New Roman" w:hAnsi="Times New Roman" w:cs="Times New Roman"/>
-          <w:sz w:val="20"/>
-          <w:szCs w:val="20"/>
-        </w:rPr>
-        <w:t xml:space="preserve"> as output activation function.</w:t>
+        <w:t xml:space="preserve"> the five-layer design with SGD as optimizer and softmax as output activation function.</w:t>
       </w:r>
     </w:p>
     <w:p>
@@ -3859,7 +3636,6 @@
                 <w:szCs w:val="20"/>
               </w:rPr>
             </w:pPr>
-            <w:proofErr w:type="spellStart"/>
             <w:r>
               <w:rPr>
                 <w:rFonts w:ascii="Times New Roman" w:hAnsi="Times New Roman" w:cs="Times New Roman"/>
@@ -3868,7 +3644,6 @@
               </w:rPr>
               <w:t>rMSE</w:t>
             </w:r>
-            <w:proofErr w:type="spellEnd"/>
           </w:p>
         </w:tc>
         <w:tc>
@@ -5180,19 +4955,8 @@
           <w:sz w:val="18"/>
           <w:szCs w:val="18"/>
         </w:rPr>
-        <w:t xml:space="preserve"> from </w:t>
-      </w:r>
-      <w:proofErr w:type="spellStart"/>
-      <w:r>
-        <w:rPr>
-          <w:rFonts w:ascii="Segoe UI Symbol" w:hAnsi="Segoe UI Symbol" w:cs="Times New Roman"/>
-          <w:b/>
-          <w:sz w:val="18"/>
-          <w:szCs w:val="18"/>
-        </w:rPr>
-        <w:t>REaLTabFormer</w:t>
-      </w:r>
-      <w:proofErr w:type="spellEnd"/>
+        <w:t xml:space="preserve"> from REaLTabFormer</w:t>
+      </w:r>
     </w:p>
     <w:p>
       <w:pPr>
@@ -5219,25 +4983,7 @@
           <w:sz w:val="20"/>
           <w:szCs w:val="20"/>
         </w:rPr>
-        <w:t xml:space="preserve">he eight models showed slightly improved performance with the synthetic data from </w:t>
-      </w:r>
-      <w:proofErr w:type="spellStart"/>
-      <w:r>
-        <w:rPr>
-          <w:rFonts w:ascii="Times New Roman" w:hAnsi="Times New Roman" w:cs="Times New Roman"/>
-          <w:sz w:val="20"/>
-          <w:szCs w:val="20"/>
-        </w:rPr>
-        <w:t>REaLTabFormer</w:t>
-      </w:r>
-      <w:proofErr w:type="spellEnd"/>
-      <w:r>
-        <w:rPr>
-          <w:rFonts w:ascii="Times New Roman" w:hAnsi="Times New Roman" w:cs="Times New Roman"/>
-          <w:sz w:val="20"/>
-          <w:szCs w:val="20"/>
-        </w:rPr>
-        <w:t xml:space="preserve"> (see Table 3). The accuracy scores and f1 scores ranged from .72 to .74, with </w:t>
+        <w:t xml:space="preserve">he eight models showed slightly improved performance with the synthetic data from REaLTabFormer (see Table 3). The accuracy scores and f1 scores ranged from .72 to .74, with </w:t>
       </w:r>
       <w:r>
         <w:rPr>
@@ -5253,25 +4999,7 @@
           <w:sz w:val="20"/>
           <w:szCs w:val="20"/>
         </w:rPr>
-        <w:t xml:space="preserve">lowest </w:t>
-      </w:r>
-      <w:proofErr w:type="spellStart"/>
-      <w:r>
-        <w:rPr>
-          <w:rFonts w:ascii="Times New Roman" w:hAnsi="Times New Roman" w:cs="Times New Roman"/>
-          <w:sz w:val="20"/>
-          <w:szCs w:val="20"/>
-        </w:rPr>
-        <w:t>rMSE</w:t>
-      </w:r>
-      <w:proofErr w:type="spellEnd"/>
-      <w:r>
-        <w:rPr>
-          <w:rFonts w:ascii="Times New Roman" w:hAnsi="Times New Roman" w:cs="Times New Roman"/>
-          <w:sz w:val="20"/>
-          <w:szCs w:val="20"/>
-        </w:rPr>
-        <w:t xml:space="preserve"> of .45 and </w:t>
+        <w:t xml:space="preserve">lowest rMSE of .45 and </w:t>
       </w:r>
       <w:r>
         <w:rPr>
@@ -5287,25 +5015,7 @@
           <w:sz w:val="20"/>
           <w:szCs w:val="20"/>
         </w:rPr>
-        <w:t xml:space="preserve">highest AUC of .80. The best models, once again, were the 5-layer model with SGD using either sigmoid or </w:t>
-      </w:r>
-      <w:proofErr w:type="spellStart"/>
-      <w:r>
-        <w:rPr>
-          <w:rFonts w:ascii="Times New Roman" w:hAnsi="Times New Roman" w:cs="Times New Roman"/>
-          <w:sz w:val="20"/>
-          <w:szCs w:val="20"/>
-        </w:rPr>
-        <w:t>softmax</w:t>
-      </w:r>
-      <w:proofErr w:type="spellEnd"/>
-      <w:r>
-        <w:rPr>
-          <w:rFonts w:ascii="Times New Roman" w:hAnsi="Times New Roman" w:cs="Times New Roman"/>
-          <w:sz w:val="20"/>
-          <w:szCs w:val="20"/>
-        </w:rPr>
-        <w:t xml:space="preserve"> function.</w:t>
+        <w:t>highest AUC of .80. The best models, once again, were the 5-layer model with SGD using either sigmoid or softmax function.</w:t>
       </w:r>
     </w:p>
     <w:p>
@@ -5346,27 +5056,7 @@
           <w:sz w:val="16"/>
           <w:szCs w:val="16"/>
         </w:rPr>
-        <w:t xml:space="preserve">FNN results with synthetic dataset from </w:t>
-      </w:r>
-      <w:proofErr w:type="spellStart"/>
-      <w:r>
-        <w:rPr>
-          <w:rFonts w:ascii="Segoe UI Symbol" w:hAnsi="Segoe UI Symbol" w:cs="Times New Roman"/>
-          <w:bCs/>
-          <w:sz w:val="16"/>
-          <w:szCs w:val="16"/>
-        </w:rPr>
-        <w:t>REaLTabFormer</w:t>
-      </w:r>
-      <w:proofErr w:type="spellEnd"/>
-      <w:r>
-        <w:rPr>
-          <w:rFonts w:ascii="Segoe UI Symbol" w:hAnsi="Segoe UI Symbol" w:cs="Times New Roman"/>
-          <w:bCs/>
-          <w:sz w:val="16"/>
-          <w:szCs w:val="16"/>
-        </w:rPr>
-        <w:t>.</w:t>
+        <w:t>FNN results with synthetic dataset from REaLTabFormer.</w:t>
       </w:r>
     </w:p>
     <w:tbl>
@@ -5476,7 +5166,6 @@
                 <w:szCs w:val="20"/>
               </w:rPr>
             </w:pPr>
-            <w:proofErr w:type="spellStart"/>
             <w:r>
               <w:rPr>
                 <w:rFonts w:ascii="Times New Roman" w:hAnsi="Times New Roman" w:cs="Times New Roman"/>
@@ -5485,7 +5174,6 @@
               </w:rPr>
               <w:t>rMSE</w:t>
             </w:r>
-            <w:proofErr w:type="spellEnd"/>
           </w:p>
         </w:tc>
         <w:tc>
@@ -6749,19 +6437,8 @@
           <w:sz w:val="18"/>
           <w:szCs w:val="18"/>
         </w:rPr>
-        <w:t xml:space="preserve"> from </w:t>
-      </w:r>
-      <w:proofErr w:type="spellStart"/>
-      <w:r>
-        <w:rPr>
-          <w:rFonts w:ascii="Segoe UI Symbol" w:hAnsi="Segoe UI Symbol" w:cs="Times New Roman"/>
-          <w:b/>
-          <w:sz w:val="18"/>
-          <w:szCs w:val="18"/>
-        </w:rPr>
-        <w:t>DataSynthesizer</w:t>
-      </w:r>
-      <w:proofErr w:type="spellEnd"/>
+        <w:t xml:space="preserve"> from DataSynthesizer</w:t>
+      </w:r>
     </w:p>
     <w:p>
       <w:pPr>
@@ -6780,25 +6457,7 @@
           <w:sz w:val="20"/>
           <w:szCs w:val="20"/>
         </w:rPr>
-        <w:t xml:space="preserve">Finally, results from FNN with the synthetic data from </w:t>
-      </w:r>
-      <w:proofErr w:type="spellStart"/>
-      <w:r>
-        <w:rPr>
-          <w:rFonts w:ascii="Times New Roman" w:hAnsi="Times New Roman" w:cs="Times New Roman"/>
-          <w:sz w:val="20"/>
-          <w:szCs w:val="20"/>
-        </w:rPr>
-        <w:t>DataSynthesizer</w:t>
-      </w:r>
-      <w:proofErr w:type="spellEnd"/>
-      <w:r>
-        <w:rPr>
-          <w:rFonts w:ascii="Times New Roman" w:hAnsi="Times New Roman" w:cs="Times New Roman"/>
-          <w:sz w:val="20"/>
-          <w:szCs w:val="20"/>
-        </w:rPr>
-        <w:t xml:space="preserve"> showed significantly improved performance</w:t>
+        <w:t>Finally, results from FNN with the synthetic data from DataSynthesizer showed significantly improved performance</w:t>
       </w:r>
       <w:r>
         <w:rPr>
@@ -6822,159 +6481,15 @@
           <w:sz w:val="20"/>
           <w:szCs w:val="20"/>
         </w:rPr>
-        <w:t xml:space="preserve"> The accuracy scores and f1 scores ranged from .86 to .87, with a lowest </w:t>
-      </w:r>
-      <w:proofErr w:type="spellStart"/>
-      <w:r>
-        <w:rPr>
-          <w:rFonts w:ascii="Times New Roman" w:hAnsi="Times New Roman" w:cs="Times New Roman"/>
-          <w:sz w:val="20"/>
-          <w:szCs w:val="20"/>
-        </w:rPr>
-        <w:t>rMSE</w:t>
-      </w:r>
-      <w:proofErr w:type="spellEnd"/>
-      <w:r>
-        <w:rPr>
-          <w:rFonts w:ascii="Times New Roman" w:hAnsi="Times New Roman" w:cs="Times New Roman"/>
-          <w:sz w:val="20"/>
-          <w:szCs w:val="20"/>
-        </w:rPr>
-        <w:t xml:space="preserve"> of .42 and a highest AUC of .94.</w:t>
-      </w:r>
-      <w:r>
-        <w:rPr>
-          <w:rFonts w:ascii="Times New Roman" w:hAnsi="Times New Roman" w:cs="Times New Roman"/>
-          <w:sz w:val="20"/>
-          <w:szCs w:val="20"/>
-        </w:rPr>
-        <w:t xml:space="preserve"> The best models were the 5-layer SGD model with sigmoid function and the 7-layer model SGD model with </w:t>
-      </w:r>
-      <w:proofErr w:type="spellStart"/>
-      <w:r>
-        <w:rPr>
-          <w:rFonts w:ascii="Times New Roman" w:hAnsi="Times New Roman" w:cs="Times New Roman"/>
-          <w:sz w:val="20"/>
-          <w:szCs w:val="20"/>
-        </w:rPr>
-        <w:t>softmax</w:t>
-      </w:r>
-      <w:proofErr w:type="spellEnd"/>
-      <w:r>
-        <w:rPr>
-          <w:rFonts w:ascii="Times New Roman" w:hAnsi="Times New Roman" w:cs="Times New Roman"/>
-          <w:sz w:val="20"/>
-          <w:szCs w:val="20"/>
-        </w:rPr>
-        <w:t xml:space="preserve"> function. However, although the 5-layer SGD model with sigmoid function had high accuracy and f1 score, its </w:t>
-      </w:r>
-      <w:proofErr w:type="spellStart"/>
-      <w:r>
-        <w:rPr>
-          <w:rFonts w:ascii="Times New Roman" w:hAnsi="Times New Roman" w:cs="Times New Roman"/>
-          <w:sz w:val="20"/>
-          <w:szCs w:val="20"/>
-        </w:rPr>
-        <w:t>rMSE</w:t>
-      </w:r>
-      <w:proofErr w:type="spellEnd"/>
-      <w:r>
-        <w:rPr>
-          <w:rFonts w:ascii="Times New Roman" w:hAnsi="Times New Roman" w:cs="Times New Roman"/>
-          <w:sz w:val="20"/>
-          <w:szCs w:val="20"/>
-        </w:rPr>
-        <w:t xml:space="preserve"> was the highest across all models across three datasets (</w:t>
-      </w:r>
-      <w:proofErr w:type="spellStart"/>
-      <w:r>
-        <w:rPr>
-          <w:rFonts w:ascii="Times New Roman" w:hAnsi="Times New Roman" w:cs="Times New Roman"/>
-          <w:sz w:val="20"/>
-          <w:szCs w:val="20"/>
-        </w:rPr>
-        <w:t>rMSE</w:t>
-      </w:r>
-      <w:proofErr w:type="spellEnd"/>
-      <w:r>
-        <w:rPr>
-          <w:rFonts w:ascii="Times New Roman" w:hAnsi="Times New Roman" w:cs="Times New Roman"/>
-          <w:sz w:val="20"/>
-          <w:szCs w:val="20"/>
-        </w:rPr>
-        <w:t xml:space="preserve"> = .67). An interesting observation was found with </w:t>
-      </w:r>
-      <w:proofErr w:type="spellStart"/>
-      <w:r>
-        <w:rPr>
-          <w:rFonts w:ascii="Times New Roman" w:hAnsi="Times New Roman" w:cs="Times New Roman"/>
-          <w:sz w:val="20"/>
-          <w:szCs w:val="20"/>
-        </w:rPr>
-        <w:t>DataSynthesizer</w:t>
-      </w:r>
-      <w:proofErr w:type="spellEnd"/>
-      <w:r>
-        <w:rPr>
-          <w:rFonts w:ascii="Times New Roman" w:hAnsi="Times New Roman" w:cs="Times New Roman"/>
-          <w:sz w:val="20"/>
-          <w:szCs w:val="20"/>
-        </w:rPr>
-        <w:t xml:space="preserve"> synthetic data that </w:t>
-      </w:r>
-      <w:proofErr w:type="spellStart"/>
-      <w:r>
-        <w:rPr>
-          <w:rFonts w:ascii="Times New Roman" w:hAnsi="Times New Roman" w:cs="Times New Roman"/>
-          <w:sz w:val="20"/>
-          <w:szCs w:val="20"/>
-        </w:rPr>
-        <w:t>rMSE</w:t>
-      </w:r>
-      <w:proofErr w:type="spellEnd"/>
-      <w:r>
-        <w:rPr>
-          <w:rFonts w:ascii="Times New Roman" w:hAnsi="Times New Roman" w:cs="Times New Roman"/>
-          <w:sz w:val="20"/>
-          <w:szCs w:val="20"/>
-        </w:rPr>
-        <w:t xml:space="preserve"> were relatively high with SGD optimizer across the board (</w:t>
-      </w:r>
-      <w:proofErr w:type="spellStart"/>
-      <w:r>
-        <w:rPr>
-          <w:rFonts w:ascii="Times New Roman" w:hAnsi="Times New Roman" w:cs="Times New Roman"/>
-          <w:sz w:val="20"/>
-          <w:szCs w:val="20"/>
-        </w:rPr>
-        <w:t>rMSE</w:t>
-      </w:r>
-      <w:proofErr w:type="spellEnd"/>
-      <w:r>
-        <w:rPr>
-          <w:rFonts w:ascii="Times New Roman" w:hAnsi="Times New Roman" w:cs="Times New Roman"/>
-          <w:sz w:val="20"/>
-          <w:szCs w:val="20"/>
-        </w:rPr>
-        <w:t xml:space="preserve"> =.55~.67) compared with same design with Adam optimizer (</w:t>
-      </w:r>
-      <w:proofErr w:type="spellStart"/>
-      <w:r>
-        <w:rPr>
-          <w:rFonts w:ascii="Times New Roman" w:hAnsi="Times New Roman" w:cs="Times New Roman"/>
-          <w:sz w:val="20"/>
-          <w:szCs w:val="20"/>
-        </w:rPr>
-        <w:t>rMSE</w:t>
-      </w:r>
-      <w:proofErr w:type="spellEnd"/>
-      <w:r>
-        <w:rPr>
-          <w:rFonts w:ascii="Times New Roman" w:hAnsi="Times New Roman" w:cs="Times New Roman"/>
-          <w:sz w:val="20"/>
-          <w:szCs w:val="20"/>
-        </w:rPr>
-        <w:t xml:space="preserve"> =.42~.45).</w:t>
+        <w:t xml:space="preserve"> The accuracy scores and f1 scores ranged from .86 to .87, with a lowest rMSE of .42 and a highest AUC of .94.</w:t>
+      </w:r>
+      <w:r>
+        <w:rPr>
+          <w:rFonts w:ascii="Times New Roman" w:hAnsi="Times New Roman" w:cs="Times New Roman"/>
+          <w:sz w:val="20"/>
+          <w:szCs w:val="20"/>
+        </w:rPr>
+        <w:t xml:space="preserve"> The best models were the 5-layer SGD model with sigmoid function and the 7-layer model SGD model with softmax function. However, although the 5-layer SGD model with sigmoid function had high accuracy and f1 score, its rMSE was the highest across all models across three datasets (rMSE = .67). An interesting observation was found with DataSynthesizer synthetic data that rMSE were relatively high with SGD optimizer across the board (rMSE =.55~.67) compared with same design with Adam optimizer (rMSE =.42~.45).</w:t>
       </w:r>
     </w:p>
     <w:p>
@@ -7014,27 +6529,7 @@
           <w:sz w:val="16"/>
           <w:szCs w:val="16"/>
         </w:rPr>
-        <w:t xml:space="preserve">FNN results with synthetic dataset from </w:t>
-      </w:r>
-      <w:proofErr w:type="spellStart"/>
-      <w:r>
-        <w:rPr>
-          <w:rFonts w:ascii="Segoe UI Symbol" w:hAnsi="Segoe UI Symbol" w:cs="Times New Roman"/>
-          <w:bCs/>
-          <w:sz w:val="16"/>
-          <w:szCs w:val="16"/>
-        </w:rPr>
-        <w:t>DataSynthesizer</w:t>
-      </w:r>
-      <w:proofErr w:type="spellEnd"/>
-      <w:r>
-        <w:rPr>
-          <w:rFonts w:ascii="Segoe UI Symbol" w:hAnsi="Segoe UI Symbol" w:cs="Times New Roman"/>
-          <w:bCs/>
-          <w:sz w:val="16"/>
-          <w:szCs w:val="16"/>
-        </w:rPr>
-        <w:t>.</w:t>
+        <w:t>FNN results with synthetic dataset from DataSynthesizer.</w:t>
       </w:r>
     </w:p>
     <w:tbl>
@@ -7145,7 +6640,6 @@
                 <w:szCs w:val="20"/>
               </w:rPr>
             </w:pPr>
-            <w:proofErr w:type="spellStart"/>
             <w:r>
               <w:rPr>
                 <w:rFonts w:ascii="Times New Roman" w:hAnsi="Times New Roman" w:cs="Times New Roman"/>
@@ -7154,7 +6648,6 @@
               </w:rPr>
               <w:t>rMSE</w:t>
             </w:r>
-            <w:proofErr w:type="spellEnd"/>
           </w:p>
         </w:tc>
         <w:tc>
@@ -8383,19 +7876,7 @@
           <w:highlight w:val="yellow"/>
         </w:rPr>
         <w:lastRenderedPageBreak/>
-        <w:t>Convolutional Neural Networks (CNN</w:t>
-      </w:r>
-      <w:r>
-        <w:rPr>
-          <w:highlight w:val="yellow"/>
-        </w:rPr>
-        <w:t>s</w:t>
-      </w:r>
-      <w:r>
-        <w:rPr>
-          <w:highlight w:val="yellow"/>
-        </w:rPr>
-        <w:t xml:space="preserve">) </w:t>
+        <w:t xml:space="preserve">Convolutional Neural Network (CNN) </w:t>
       </w:r>
     </w:p>
     <w:p>
@@ -8403,11 +7884,74 @@
         <w:spacing w:before="120" w:after="120"/>
         <w:rPr>
           <w:rFonts w:ascii="Segoe UI Symbol" w:hAnsi="Segoe UI Symbol" w:cs="Times New Roman"/>
-          <w:b/>
+          <w:bCs/>
           <w:sz w:val="18"/>
           <w:szCs w:val="18"/>
         </w:rPr>
       </w:pPr>
+      <w:r>
+        <w:rPr>
+          <w:rFonts w:ascii="Segoe UI Symbol" w:hAnsi="Segoe UI Symbol" w:cs="Times New Roman"/>
+          <w:bCs/>
+          <w:sz w:val="18"/>
+          <w:szCs w:val="18"/>
+        </w:rPr>
+        <w:t>We also compared</w:t>
+      </w:r>
+      <w:r>
+        <w:rPr>
+          <w:rFonts w:ascii="Segoe UI Symbol" w:hAnsi="Segoe UI Symbol" w:cs="Times New Roman"/>
+          <w:bCs/>
+          <w:sz w:val="18"/>
+          <w:szCs w:val="18"/>
+        </w:rPr>
+        <w:t xml:space="preserve"> other neural network models such as CNN and MLP. In CNN, we transform the 2 dimensional tabular dataset to 4 </w:t>
+      </w:r>
+      <w:r>
+        <w:rPr>
+          <w:rFonts w:ascii="Segoe UI Symbol" w:hAnsi="Segoe UI Symbol" w:cs="Times New Roman"/>
+          <w:bCs/>
+          <w:sz w:val="18"/>
+          <w:szCs w:val="18"/>
+        </w:rPr>
+        <w:t>dimensional</w:t>
+      </w:r>
+      <w:r>
+        <w:rPr>
+          <w:rFonts w:ascii="Segoe UI Symbol" w:hAnsi="Segoe UI Symbol" w:cs="Times New Roman"/>
+          <w:bCs/>
+          <w:sz w:val="18"/>
+          <w:szCs w:val="18"/>
+        </w:rPr>
+        <w:t xml:space="preserve"> to meet the data format required by CNN. Two datasets derived from different synthetic data generation techniques (</w:t>
+      </w:r>
+      <w:r>
+        <w:rPr>
+          <w:rFonts w:ascii="Segoe UI Symbol" w:hAnsi="Segoe UI Symbol" w:cs="Times New Roman"/>
+          <w:bCs/>
+          <w:sz w:val="18"/>
+          <w:szCs w:val="18"/>
+        </w:rPr>
+        <w:t>REaLTabFormer</w:t>
+      </w:r>
+      <w:r>
+        <w:rPr>
+          <w:rFonts w:ascii="Segoe UI Symbol" w:hAnsi="Segoe UI Symbol" w:cs="Times New Roman"/>
+          <w:bCs/>
+          <w:sz w:val="18"/>
+          <w:szCs w:val="18"/>
+        </w:rPr>
+        <w:t xml:space="preserve"> </w:t>
+      </w:r>
+      <w:r>
+        <w:rPr>
+          <w:rFonts w:ascii="Segoe UI Symbol" w:hAnsi="Segoe UI Symbol" w:cs="Times New Roman"/>
+          <w:bCs/>
+          <w:sz w:val="18"/>
+          <w:szCs w:val="18"/>
+        </w:rPr>
+        <w:t xml:space="preserve">and DataSynthesizer) were used to run the CNN model and the accuracy is far lower than the FNN models (Table 5).  </w:t>
+      </w:r>
     </w:p>
     <w:p>
       <w:pPr>
@@ -8674,20 +8218,12 @@
               <w:jc w:val="right"/>
               <w:cnfStyle w:val="000000100000" w:firstRow="0" w:lastRow="0" w:firstColumn="0" w:lastColumn="0" w:oddVBand="0" w:evenVBand="0" w:oddHBand="1" w:evenHBand="0" w:firstRowFirstColumn="0" w:firstRowLastColumn="0" w:lastRowFirstColumn="0" w:lastRowLastColumn="0"/>
               <w:rPr>
-                <w:rFonts w:ascii="Times New Roman" w:hAnsi="Times New Roman" w:cs="Times New Roman"/>
-                <w:sz w:val="20"/>
-                <w:szCs w:val="20"/>
-              </w:rPr>
-            </w:pPr>
-            <w:r>
-              <w:rPr>
                 <w:rFonts w:ascii="Segoe UI Symbol" w:hAnsi="Segoe UI Symbol" w:cs="Times New Roman"/>
                 <w:bCs/>
                 <w:sz w:val="16"/>
                 <w:szCs w:val="16"/>
               </w:rPr>
-              <w:t xml:space="preserve">CABG </w:t>
-            </w:r>
+            </w:pPr>
             <w:r>
               <w:rPr>
                 <w:rFonts w:ascii="Segoe UI Symbol" w:hAnsi="Segoe UI Symbol" w:cs="Times New Roman"/>
@@ -8695,7 +8231,7 @@
                 <w:sz w:val="16"/>
                 <w:szCs w:val="16"/>
               </w:rPr>
-              <w:t>dataset</w:t>
+              <w:t>synthetic dataset</w:t>
             </w:r>
             <w:r>
               <w:rPr>
@@ -8704,7 +8240,7 @@
                 <w:sz w:val="16"/>
                 <w:szCs w:val="16"/>
               </w:rPr>
-              <w:t xml:space="preserve"> 201</w:t>
+              <w:t xml:space="preserve"> 2015-2022</w:t>
             </w:r>
             <w:r>
               <w:rPr>
@@ -8713,7 +8249,7 @@
                 <w:sz w:val="16"/>
                 <w:szCs w:val="16"/>
               </w:rPr>
-              <w:t>7</w:t>
+              <w:t xml:space="preserve"> from</w:t>
             </w:r>
             <w:r>
               <w:rPr>
@@ -8722,7 +8258,7 @@
                 <w:sz w:val="16"/>
                 <w:szCs w:val="16"/>
               </w:rPr>
-              <w:t>-2022</w:t>
+              <w:t xml:space="preserve"> </w:t>
             </w:r>
             <w:r>
               <w:rPr>
@@ -8731,16 +8267,7 @@
                 <w:sz w:val="16"/>
                 <w:szCs w:val="16"/>
               </w:rPr>
-              <w:t xml:space="preserve"> </w:t>
-            </w:r>
-            <w:r>
-              <w:rPr>
-                <w:rFonts w:ascii="Segoe UI Symbol" w:hAnsi="Segoe UI Symbol" w:cs="Times New Roman"/>
-                <w:bCs/>
-                <w:sz w:val="16"/>
-                <w:szCs w:val="16"/>
-              </w:rPr>
-              <w:t>40 features</w:t>
+              <w:t>REaLTabFormer</w:t>
             </w:r>
           </w:p>
         </w:tc>
@@ -8764,7 +8291,7 @@
                 <w:sz w:val="20"/>
                 <w:szCs w:val="20"/>
               </w:rPr>
-              <w:t>0.6718</w:t>
+              <w:t>0.6681</w:t>
             </w:r>
           </w:p>
         </w:tc>
@@ -8777,12 +8304,14 @@
           <w:tcPr>
             <w:cnfStyle w:val="001000000000" w:firstRow="0" w:lastRow="0" w:firstColumn="1" w:lastColumn="0" w:oddVBand="0" w:evenVBand="0" w:oddHBand="0" w:evenHBand="0" w:firstRowFirstColumn="0" w:firstRowLastColumn="0" w:lastRowFirstColumn="0" w:lastRowLastColumn="0"/>
             <w:tcW w:w="3150" w:type="dxa"/>
-          </w:tcPr>
-          <w:p>
-            <w:pPr>
-              <w:jc w:val="center"/>
-              <w:rPr>
-                <w:rFonts w:ascii="Times New Roman" w:hAnsi="Times New Roman" w:cs="Times New Roman"/>
+            <w:hideMark/>
+          </w:tcPr>
+          <w:p>
+            <w:pPr>
+              <w:rPr>
+                <w:rFonts w:ascii="Times New Roman" w:hAnsi="Times New Roman" w:cs="Times New Roman"/>
+                <w:b w:val="0"/>
+                <w:bCs w:val="0"/>
                 <w:sz w:val="20"/>
                 <w:szCs w:val="20"/>
               </w:rPr>
@@ -8797,13 +8326,21 @@
             <w:pPr>
               <w:jc w:val="right"/>
               <w:cnfStyle w:val="000000000000" w:firstRow="0" w:lastRow="0" w:firstColumn="0" w:lastColumn="0" w:oddVBand="0" w:evenVBand="0" w:oddHBand="0" w:evenHBand="0" w:firstRowFirstColumn="0" w:firstRowLastColumn="0" w:lastRowFirstColumn="0" w:lastRowLastColumn="0"/>
+              <w:rPr>
+                <w:rFonts w:ascii="Times New Roman" w:hAnsi="Times New Roman" w:cs="Times New Roman"/>
+                <w:sz w:val="20"/>
+                <w:szCs w:val="20"/>
+              </w:rPr>
+            </w:pPr>
+            <w:r>
               <w:rPr>
                 <w:rFonts w:ascii="Segoe UI Symbol" w:hAnsi="Segoe UI Symbol" w:cs="Times New Roman"/>
                 <w:bCs/>
                 <w:sz w:val="16"/>
                 <w:szCs w:val="16"/>
               </w:rPr>
-            </w:pPr>
+              <w:t>synthetic dataset</w:t>
+            </w:r>
             <w:r>
               <w:rPr>
                 <w:rFonts w:ascii="Segoe UI Symbol" w:hAnsi="Segoe UI Symbol" w:cs="Times New Roman"/>
@@ -8811,7 +8348,7 @@
                 <w:sz w:val="16"/>
                 <w:szCs w:val="16"/>
               </w:rPr>
-              <w:t>synthetic dataset</w:t>
+              <w:t xml:space="preserve"> 2015-2022</w:t>
             </w:r>
             <w:r>
               <w:rPr>
@@ -8820,7 +8357,7 @@
                 <w:sz w:val="16"/>
                 <w:szCs w:val="16"/>
               </w:rPr>
-              <w:t xml:space="preserve"> 2015-2022</w:t>
+              <w:t xml:space="preserve"> from</w:t>
             </w:r>
             <w:r>
               <w:rPr>
@@ -8829,7 +8366,7 @@
                 <w:sz w:val="16"/>
                 <w:szCs w:val="16"/>
               </w:rPr>
-              <w:t xml:space="preserve"> from</w:t>
+              <w:t xml:space="preserve"> </w:t>
             </w:r>
             <w:r>
               <w:rPr>
@@ -8838,24 +8375,14 @@
                 <w:sz w:val="16"/>
                 <w:szCs w:val="16"/>
               </w:rPr>
-              <w:t xml:space="preserve"> </w:t>
-            </w:r>
-            <w:proofErr w:type="spellStart"/>
-            <w:r>
-              <w:rPr>
-                <w:rFonts w:ascii="Segoe UI Symbol" w:hAnsi="Segoe UI Symbol" w:cs="Times New Roman"/>
-                <w:bCs/>
-                <w:sz w:val="16"/>
-                <w:szCs w:val="16"/>
-              </w:rPr>
-              <w:t>REaLTabFormer</w:t>
-            </w:r>
-            <w:proofErr w:type="spellEnd"/>
+              <w:t>DataSynthesizer</w:t>
+            </w:r>
           </w:p>
         </w:tc>
         <w:tc>
           <w:tcPr>
             <w:tcW w:w="1710" w:type="dxa"/>
+            <w:hideMark/>
           </w:tcPr>
           <w:p>
             <w:pPr>
@@ -8873,7 +8400,339 @@
                 <w:sz w:val="20"/>
                 <w:szCs w:val="20"/>
               </w:rPr>
-              <w:t>0.6681</w:t>
+              <w:t>0.</w:t>
+            </w:r>
+            <w:r>
+              <w:rPr>
+                <w:rFonts w:ascii="Times New Roman" w:hAnsi="Times New Roman" w:cs="Times New Roman"/>
+                <w:sz w:val="20"/>
+                <w:szCs w:val="20"/>
+              </w:rPr>
+              <w:t>5785</w:t>
+            </w:r>
+          </w:p>
+        </w:tc>
+      </w:tr>
+    </w:tbl>
+    <w:p>
+      <w:pPr>
+        <w:jc w:val="both"/>
+        <w:rPr>
+          <w:rFonts w:ascii="Segoe UI Symbol" w:hAnsi="Segoe UI Symbol" w:cs="Times New Roman"/>
+          <w:b/>
+          <w:sz w:val="18"/>
+          <w:szCs w:val="18"/>
+        </w:rPr>
+      </w:pPr>
+    </w:p>
+    <w:p>
+      <w:pPr>
+        <w:pStyle w:val="Heading3"/>
+        <w:numPr>
+          <w:ilvl w:val="1"/>
+          <w:numId w:val="2"/>
+        </w:numPr>
+        <w:ind w:left="360"/>
+        <w:rPr>
+          <w:highlight w:val="yellow"/>
+        </w:rPr>
+      </w:pPr>
+      <w:r>
+        <w:rPr>
+          <w:highlight w:val="yellow"/>
+        </w:rPr>
+        <w:t xml:space="preserve"> </w:t>
+      </w:r>
+      <w:r>
+        <w:t>M</w:t>
+      </w:r>
+      <w:r>
+        <w:t xml:space="preserve">ultilayer </w:t>
+      </w:r>
+      <w:r>
+        <w:t>P</w:t>
+      </w:r>
+      <w:r>
+        <w:t>erceptron</w:t>
+      </w:r>
+      <w:r>
+        <w:rPr>
+          <w:highlight w:val="yellow"/>
+        </w:rPr>
+        <w:t xml:space="preserve"> </w:t>
+      </w:r>
+      <w:r>
+        <w:rPr>
+          <w:highlight w:val="yellow"/>
+        </w:rPr>
+        <w:t>(</w:t>
+      </w:r>
+      <w:r>
+        <w:rPr>
+          <w:highlight w:val="yellow"/>
+        </w:rPr>
+        <w:t>MLP</w:t>
+      </w:r>
+      <w:r>
+        <w:rPr>
+          <w:highlight w:val="yellow"/>
+        </w:rPr>
+        <w:t xml:space="preserve">) </w:t>
+      </w:r>
+    </w:p>
+    <w:p>
+      <w:pPr>
+        <w:spacing w:before="120" w:after="120"/>
+        <w:rPr>
+          <w:rFonts w:ascii="Segoe UI Symbol" w:hAnsi="Segoe UI Symbol" w:cs="Times New Roman"/>
+          <w:bCs/>
+          <w:sz w:val="18"/>
+          <w:szCs w:val="18"/>
+        </w:rPr>
+      </w:pPr>
+      <w:r>
+        <w:rPr>
+          <w:rFonts w:ascii="Segoe UI Symbol" w:hAnsi="Segoe UI Symbol" w:cs="Times New Roman"/>
+          <w:bCs/>
+          <w:sz w:val="18"/>
+          <w:szCs w:val="18"/>
+        </w:rPr>
+        <w:t xml:space="preserve">In MLP, we </w:t>
+      </w:r>
+      <w:r>
+        <w:rPr>
+          <w:rFonts w:ascii="Segoe UI Symbol" w:hAnsi="Segoe UI Symbol" w:cs="Times New Roman"/>
+          <w:bCs/>
+          <w:sz w:val="18"/>
+          <w:szCs w:val="18"/>
+        </w:rPr>
+        <w:t xml:space="preserve">keep the 2 dimensional feature space dataset and </w:t>
+      </w:r>
+      <w:r>
+        <w:rPr>
+          <w:rFonts w:ascii="Segoe UI Symbol" w:hAnsi="Segoe UI Symbol" w:cs="Times New Roman"/>
+          <w:bCs/>
+          <w:sz w:val="18"/>
+          <w:szCs w:val="18"/>
+        </w:rPr>
+        <w:t xml:space="preserve">transform the </w:t>
+      </w:r>
+      <w:r>
+        <w:rPr>
+          <w:rFonts w:ascii="Segoe UI Symbol" w:hAnsi="Segoe UI Symbol" w:cs="Times New Roman"/>
+          <w:bCs/>
+          <w:sz w:val="18"/>
+          <w:szCs w:val="18"/>
+        </w:rPr>
+        <w:t xml:space="preserve">1 dimensional target array to 2 dimensional to be able to run MLP code. </w:t>
+      </w:r>
+      <w:r>
+        <w:rPr>
+          <w:rFonts w:ascii="Segoe UI Symbol" w:hAnsi="Segoe UI Symbol" w:cs="Times New Roman"/>
+          <w:bCs/>
+          <w:sz w:val="18"/>
+          <w:szCs w:val="18"/>
+        </w:rPr>
+        <w:t>Two datasets derived from different synthetic data generation techniques (</w:t>
+      </w:r>
+      <w:r>
+        <w:rPr>
+          <w:rFonts w:ascii="Segoe UI Symbol" w:hAnsi="Segoe UI Symbol" w:cs="Times New Roman"/>
+          <w:bCs/>
+          <w:sz w:val="18"/>
+          <w:szCs w:val="18"/>
+        </w:rPr>
+        <w:t xml:space="preserve">REaLTabFormer </w:t>
+      </w:r>
+      <w:r>
+        <w:rPr>
+          <w:rFonts w:ascii="Segoe UI Symbol" w:hAnsi="Segoe UI Symbol" w:cs="Times New Roman"/>
+          <w:bCs/>
+          <w:sz w:val="18"/>
+          <w:szCs w:val="18"/>
+        </w:rPr>
+        <w:t>and DataSynthesizer) were used to run the CNN model and the accuracy is far lower than FNN</w:t>
+      </w:r>
+      <w:r>
+        <w:rPr>
+          <w:rFonts w:ascii="Segoe UI Symbol" w:hAnsi="Segoe UI Symbol" w:cs="Times New Roman"/>
+          <w:bCs/>
+          <w:sz w:val="18"/>
+          <w:szCs w:val="18"/>
+        </w:rPr>
+        <w:t xml:space="preserve"> and CNN</w:t>
+      </w:r>
+      <w:r>
+        <w:rPr>
+          <w:rFonts w:ascii="Segoe UI Symbol" w:hAnsi="Segoe UI Symbol" w:cs="Times New Roman"/>
+          <w:bCs/>
+          <w:sz w:val="18"/>
+          <w:szCs w:val="18"/>
+        </w:rPr>
+        <w:t xml:space="preserve"> models (Table </w:t>
+      </w:r>
+      <w:r>
+        <w:rPr>
+          <w:rFonts w:ascii="Segoe UI Symbol" w:hAnsi="Segoe UI Symbol" w:cs="Times New Roman"/>
+          <w:bCs/>
+          <w:sz w:val="18"/>
+          <w:szCs w:val="18"/>
+        </w:rPr>
+        <w:t>6</w:t>
+      </w:r>
+      <w:r>
+        <w:rPr>
+          <w:rFonts w:ascii="Segoe UI Symbol" w:hAnsi="Segoe UI Symbol" w:cs="Times New Roman"/>
+          <w:bCs/>
+          <w:sz w:val="18"/>
+          <w:szCs w:val="18"/>
+        </w:rPr>
+        <w:t xml:space="preserve">).  </w:t>
+      </w:r>
+    </w:p>
+    <w:p>
+      <w:pPr>
+        <w:spacing w:before="120" w:after="120"/>
+        <w:rPr>
+          <w:rFonts w:ascii="Segoe UI Symbol" w:hAnsi="Segoe UI Symbol" w:cs="Times New Roman"/>
+          <w:b/>
+          <w:sz w:val="16"/>
+          <w:szCs w:val="16"/>
+        </w:rPr>
+      </w:pPr>
+      <w:r>
+        <w:rPr>
+          <w:rFonts w:ascii="Segoe UI Symbol" w:hAnsi="Segoe UI Symbol" w:cs="Times New Roman"/>
+          <w:b/>
+          <w:sz w:val="16"/>
+          <w:szCs w:val="16"/>
+        </w:rPr>
+        <w:t xml:space="preserve">Table </w:t>
+      </w:r>
+      <w:r>
+        <w:rPr>
+          <w:rFonts w:ascii="Segoe UI Symbol" w:hAnsi="Segoe UI Symbol" w:cs="Times New Roman"/>
+          <w:b/>
+          <w:sz w:val="16"/>
+          <w:szCs w:val="16"/>
+        </w:rPr>
+        <w:t>6</w:t>
+      </w:r>
+      <w:r>
+        <w:rPr>
+          <w:rFonts w:ascii="Segoe UI Symbol" w:hAnsi="Segoe UI Symbol" w:cs="Times New Roman"/>
+          <w:b/>
+          <w:sz w:val="16"/>
+          <w:szCs w:val="16"/>
+        </w:rPr>
+        <w:t xml:space="preserve"> </w:t>
+      </w:r>
+      <w:r>
+        <w:rPr>
+          <w:rFonts w:ascii="Segoe UI Symbol" w:hAnsi="Segoe UI Symbol" w:cs="Times New Roman"/>
+          <w:bCs/>
+          <w:sz w:val="16"/>
+          <w:szCs w:val="16"/>
+        </w:rPr>
+        <w:t>MLP</w:t>
+      </w:r>
+      <w:r>
+        <w:rPr>
+          <w:rFonts w:ascii="Segoe UI Symbol" w:hAnsi="Segoe UI Symbol" w:cs="Times New Roman"/>
+          <w:bCs/>
+          <w:sz w:val="16"/>
+          <w:szCs w:val="16"/>
+        </w:rPr>
+        <w:t xml:space="preserve"> results with across different preprocessed datasets.</w:t>
+      </w:r>
+    </w:p>
+    <w:tbl>
+      <w:tblPr>
+        <w:tblStyle w:val="PlainTable2"/>
+        <w:tblW w:w="8730" w:type="dxa"/>
+        <w:tblLook w:val="04A0" w:firstRow="1" w:lastRow="0" w:firstColumn="1" w:lastColumn="0" w:noHBand="0" w:noVBand="1"/>
+      </w:tblPr>
+      <w:tblGrid>
+        <w:gridCol w:w="3150"/>
+        <w:gridCol w:w="3870"/>
+        <w:gridCol w:w="1710"/>
+      </w:tblGrid>
+      <w:tr>
+        <w:trPr>
+          <w:cnfStyle w:val="100000000000" w:firstRow="1" w:lastRow="0" w:firstColumn="0" w:lastColumn="0" w:oddVBand="0" w:evenVBand="0" w:oddHBand="0" w:evenHBand="0" w:firstRowFirstColumn="0" w:firstRowLastColumn="0" w:lastRowFirstColumn="0" w:lastRowLastColumn="0"/>
+          <w:trHeight w:val="315"/>
+        </w:trPr>
+        <w:tc>
+          <w:tcPr>
+            <w:cnfStyle w:val="001000000000" w:firstRow="0" w:lastRow="0" w:firstColumn="1" w:lastColumn="0" w:oddVBand="0" w:evenVBand="0" w:oddHBand="0" w:evenHBand="0" w:firstRowFirstColumn="0" w:firstRowLastColumn="0" w:lastRowFirstColumn="0" w:lastRowLastColumn="0"/>
+            <w:tcW w:w="3150" w:type="dxa"/>
+            <w:hideMark/>
+          </w:tcPr>
+          <w:p>
+            <w:pPr>
+              <w:jc w:val="center"/>
+              <w:rPr>
+                <w:rFonts w:ascii="Times New Roman" w:hAnsi="Times New Roman" w:cs="Times New Roman"/>
+                <w:sz w:val="20"/>
+                <w:szCs w:val="20"/>
+              </w:rPr>
+            </w:pPr>
+            <w:r>
+              <w:rPr>
+                <w:rFonts w:ascii="Times New Roman" w:hAnsi="Times New Roman" w:cs="Times New Roman"/>
+                <w:sz w:val="20"/>
+                <w:szCs w:val="20"/>
+              </w:rPr>
+              <w:t>Model</w:t>
+            </w:r>
+          </w:p>
+        </w:tc>
+        <w:tc>
+          <w:tcPr>
+            <w:tcW w:w="3870" w:type="dxa"/>
+          </w:tcPr>
+          <w:p>
+            <w:pPr>
+              <w:jc w:val="right"/>
+              <w:cnfStyle w:val="100000000000" w:firstRow="1" w:lastRow="0" w:firstColumn="0" w:lastColumn="0" w:oddVBand="0" w:evenVBand="0" w:oddHBand="0" w:evenHBand="0" w:firstRowFirstColumn="0" w:firstRowLastColumn="0" w:lastRowFirstColumn="0" w:lastRowLastColumn="0"/>
+              <w:rPr>
+                <w:rFonts w:ascii="Times New Roman" w:hAnsi="Times New Roman" w:cs="Times New Roman"/>
+                <w:sz w:val="20"/>
+                <w:szCs w:val="20"/>
+              </w:rPr>
+            </w:pPr>
+            <w:r>
+              <w:rPr>
+                <w:rFonts w:ascii="Times New Roman" w:hAnsi="Times New Roman" w:cs="Times New Roman"/>
+                <w:sz w:val="20"/>
+                <w:szCs w:val="20"/>
+              </w:rPr>
+              <w:t>dataset</w:t>
+            </w:r>
+          </w:p>
+        </w:tc>
+        <w:tc>
+          <w:tcPr>
+            <w:tcW w:w="1710" w:type="dxa"/>
+            <w:hideMark/>
+          </w:tcPr>
+          <w:p>
+            <w:pPr>
+              <w:jc w:val="right"/>
+              <w:cnfStyle w:val="100000000000" w:firstRow="1" w:lastRow="0" w:firstColumn="0" w:lastColumn="0" w:oddVBand="0" w:evenVBand="0" w:oddHBand="0" w:evenHBand="0" w:firstRowFirstColumn="0" w:firstRowLastColumn="0" w:lastRowFirstColumn="0" w:lastRowLastColumn="0"/>
+              <w:rPr>
+                <w:rFonts w:ascii="Times New Roman" w:hAnsi="Times New Roman" w:cs="Times New Roman"/>
+                <w:sz w:val="20"/>
+                <w:szCs w:val="20"/>
+              </w:rPr>
+            </w:pPr>
+            <w:r>
+              <w:rPr>
+                <w:rFonts w:ascii="Times New Roman" w:hAnsi="Times New Roman" w:cs="Times New Roman"/>
+                <w:sz w:val="20"/>
+                <w:szCs w:val="20"/>
+              </w:rPr>
+              <w:t>accuracy</w:t>
             </w:r>
           </w:p>
         </w:tc>
@@ -8887,10 +8746,17 @@
           <w:tcPr>
             <w:cnfStyle w:val="001000000000" w:firstRow="0" w:lastRow="0" w:firstColumn="1" w:lastColumn="0" w:oddVBand="0" w:evenVBand="0" w:oddHBand="0" w:evenHBand="0" w:firstRowFirstColumn="0" w:firstRowLastColumn="0" w:lastRowFirstColumn="0" w:lastRowLastColumn="0"/>
             <w:tcW w:w="3150" w:type="dxa"/>
-            <w:hideMark/>
-          </w:tcPr>
-          <w:p>
-            <w:pPr>
+          </w:tcPr>
+          <w:p>
+            <w:pPr>
+              <w:jc w:val="center"/>
+              <w:rPr>
+                <w:rFonts w:ascii="Times New Roman" w:hAnsi="Times New Roman" w:cs="Times New Roman"/>
+                <w:sz w:val="20"/>
+                <w:szCs w:val="20"/>
+              </w:rPr>
+            </w:pPr>
+            <w:r>
               <w:rPr>
                 <w:rFonts w:ascii="Times New Roman" w:hAnsi="Times New Roman" w:cs="Times New Roman"/>
                 <w:b w:val="0"/>
@@ -8898,7 +8764,48 @@
                 <w:sz w:val="20"/>
                 <w:szCs w:val="20"/>
               </w:rPr>
-            </w:pPr>
+              <w:t>MLP</w:t>
+            </w:r>
+            <w:r>
+              <w:rPr>
+                <w:rFonts w:ascii="Times New Roman" w:hAnsi="Times New Roman" w:cs="Times New Roman"/>
+                <w:b w:val="0"/>
+                <w:bCs w:val="0"/>
+                <w:sz w:val="20"/>
+                <w:szCs w:val="20"/>
+              </w:rPr>
+              <w:t>-</w:t>
+            </w:r>
+            <w:r>
+              <w:rPr>
+                <w:rFonts w:ascii="Times New Roman" w:hAnsi="Times New Roman" w:cs="Times New Roman"/>
+                <w:b w:val="0"/>
+                <w:bCs w:val="0"/>
+                <w:sz w:val="20"/>
+                <w:szCs w:val="20"/>
+              </w:rPr>
+              <w:t>2layer</w:t>
+            </w:r>
+            <w:r>
+              <w:rPr>
+                <w:rFonts w:ascii="Times New Roman" w:hAnsi="Times New Roman" w:cs="Times New Roman"/>
+                <w:b w:val="0"/>
+                <w:bCs w:val="0"/>
+                <w:sz w:val="20"/>
+                <w:szCs w:val="20"/>
+              </w:rPr>
+              <w:t>-</w:t>
+            </w:r>
+            <w:r>
+              <w:rPr>
+                <w:rFonts w:ascii="Times New Roman" w:hAnsi="Times New Roman" w:cs="Times New Roman"/>
+                <w:b w:val="0"/>
+                <w:bCs w:val="0"/>
+                <w:sz w:val="20"/>
+                <w:szCs w:val="20"/>
+              </w:rPr>
+              <w:t>sigmoid</w:t>
+            </w:r>
           </w:p>
         </w:tc>
         <w:tc>
@@ -8909,21 +8816,13 @@
             <w:pPr>
               <w:jc w:val="right"/>
               <w:cnfStyle w:val="000000100000" w:firstRow="0" w:lastRow="0" w:firstColumn="0" w:lastColumn="0" w:oddVBand="0" w:evenVBand="0" w:oddHBand="1" w:evenHBand="0" w:firstRowFirstColumn="0" w:firstRowLastColumn="0" w:lastRowFirstColumn="0" w:lastRowLastColumn="0"/>
-              <w:rPr>
-                <w:rFonts w:ascii="Times New Roman" w:hAnsi="Times New Roman" w:cs="Times New Roman"/>
-                <w:sz w:val="20"/>
-                <w:szCs w:val="20"/>
-              </w:rPr>
-            </w:pPr>
-            <w:r>
               <w:rPr>
                 <w:rFonts w:ascii="Segoe UI Symbol" w:hAnsi="Segoe UI Symbol" w:cs="Times New Roman"/>
                 <w:bCs/>
                 <w:sz w:val="16"/>
                 <w:szCs w:val="16"/>
               </w:rPr>
-              <w:t>synthetic dataset</w:t>
-            </w:r>
+            </w:pPr>
             <w:r>
               <w:rPr>
                 <w:rFonts w:ascii="Segoe UI Symbol" w:hAnsi="Segoe UI Symbol" w:cs="Times New Roman"/>
@@ -8931,7 +8830,7 @@
                 <w:sz w:val="16"/>
                 <w:szCs w:val="16"/>
               </w:rPr>
-              <w:t xml:space="preserve"> 2015-2022</w:t>
+              <w:t>synthetic dataset</w:t>
             </w:r>
             <w:r>
               <w:rPr>
@@ -8940,7 +8839,7 @@
                 <w:sz w:val="16"/>
                 <w:szCs w:val="16"/>
               </w:rPr>
-              <w:t xml:space="preserve"> from</w:t>
+              <w:t xml:space="preserve"> 2015-2022</w:t>
             </w:r>
             <w:r>
               <w:rPr>
@@ -8949,9 +8848,8 @@
                 <w:sz w:val="16"/>
                 <w:szCs w:val="16"/>
               </w:rPr>
-              <w:t xml:space="preserve"> </w:t>
-            </w:r>
-            <w:proofErr w:type="spellStart"/>
+              <w:t xml:space="preserve"> from</w:t>
+            </w:r>
             <w:r>
               <w:rPr>
                 <w:rFonts w:ascii="Segoe UI Symbol" w:hAnsi="Segoe UI Symbol" w:cs="Times New Roman"/>
@@ -8959,9 +8857,133 @@
                 <w:sz w:val="16"/>
                 <w:szCs w:val="16"/>
               </w:rPr>
+              <w:t xml:space="preserve"> </w:t>
+            </w:r>
+            <w:r>
+              <w:rPr>
+                <w:rFonts w:ascii="Segoe UI Symbol" w:hAnsi="Segoe UI Symbol" w:cs="Times New Roman"/>
+                <w:bCs/>
+                <w:sz w:val="16"/>
+                <w:szCs w:val="16"/>
+              </w:rPr>
+              <w:t>REaLTabFormer</w:t>
+            </w:r>
+          </w:p>
+        </w:tc>
+        <w:tc>
+          <w:tcPr>
+            <w:tcW w:w="1710" w:type="dxa"/>
+          </w:tcPr>
+          <w:p>
+            <w:pPr>
+              <w:jc w:val="right"/>
+              <w:cnfStyle w:val="000000100000" w:firstRow="0" w:lastRow="0" w:firstColumn="0" w:lastColumn="0" w:oddVBand="0" w:evenVBand="0" w:oddHBand="1" w:evenHBand="0" w:firstRowFirstColumn="0" w:firstRowLastColumn="0" w:lastRowFirstColumn="0" w:lastRowLastColumn="0"/>
+              <w:rPr>
+                <w:rFonts w:ascii="Times New Roman" w:hAnsi="Times New Roman" w:cs="Times New Roman"/>
+                <w:sz w:val="20"/>
+                <w:szCs w:val="20"/>
+              </w:rPr>
+            </w:pPr>
+            <w:r>
+              <w:rPr>
+                <w:rFonts w:ascii="Times New Roman" w:hAnsi="Times New Roman" w:cs="Times New Roman"/>
+                <w:sz w:val="20"/>
+                <w:szCs w:val="20"/>
+              </w:rPr>
+              <w:t>0.</w:t>
+            </w:r>
+            <w:r>
+              <w:rPr>
+                <w:rFonts w:ascii="Times New Roman" w:hAnsi="Times New Roman" w:cs="Times New Roman"/>
+                <w:sz w:val="20"/>
+                <w:szCs w:val="20"/>
+              </w:rPr>
+              <w:t>4909</w:t>
+            </w:r>
+          </w:p>
+        </w:tc>
+      </w:tr>
+      <w:tr>
+        <w:trPr>
+          <w:trHeight w:val="315"/>
+        </w:trPr>
+        <w:tc>
+          <w:tcPr>
+            <w:cnfStyle w:val="001000000000" w:firstRow="0" w:lastRow="0" w:firstColumn="1" w:lastColumn="0" w:oddVBand="0" w:evenVBand="0" w:oddHBand="0" w:evenHBand="0" w:firstRowFirstColumn="0" w:firstRowLastColumn="0" w:lastRowFirstColumn="0" w:lastRowLastColumn="0"/>
+            <w:tcW w:w="3150" w:type="dxa"/>
+            <w:hideMark/>
+          </w:tcPr>
+          <w:p>
+            <w:pPr>
+              <w:rPr>
+                <w:rFonts w:ascii="Times New Roman" w:hAnsi="Times New Roman" w:cs="Times New Roman"/>
+                <w:b w:val="0"/>
+                <w:bCs w:val="0"/>
+                <w:sz w:val="20"/>
+                <w:szCs w:val="20"/>
+              </w:rPr>
+            </w:pPr>
+          </w:p>
+        </w:tc>
+        <w:tc>
+          <w:tcPr>
+            <w:tcW w:w="3870" w:type="dxa"/>
+          </w:tcPr>
+          <w:p>
+            <w:pPr>
+              <w:jc w:val="right"/>
+              <w:cnfStyle w:val="000000000000" w:firstRow="0" w:lastRow="0" w:firstColumn="0" w:lastColumn="0" w:oddVBand="0" w:evenVBand="0" w:oddHBand="0" w:evenHBand="0" w:firstRowFirstColumn="0" w:firstRowLastColumn="0" w:lastRowFirstColumn="0" w:lastRowLastColumn="0"/>
+              <w:rPr>
+                <w:rFonts w:ascii="Times New Roman" w:hAnsi="Times New Roman" w:cs="Times New Roman"/>
+                <w:sz w:val="20"/>
+                <w:szCs w:val="20"/>
+              </w:rPr>
+            </w:pPr>
+            <w:r>
+              <w:rPr>
+                <w:rFonts w:ascii="Segoe UI Symbol" w:hAnsi="Segoe UI Symbol" w:cs="Times New Roman"/>
+                <w:bCs/>
+                <w:sz w:val="16"/>
+                <w:szCs w:val="16"/>
+              </w:rPr>
+              <w:t>synthetic dataset</w:t>
+            </w:r>
+            <w:r>
+              <w:rPr>
+                <w:rFonts w:ascii="Segoe UI Symbol" w:hAnsi="Segoe UI Symbol" w:cs="Times New Roman"/>
+                <w:bCs/>
+                <w:sz w:val="16"/>
+                <w:szCs w:val="16"/>
+              </w:rPr>
+              <w:t xml:space="preserve"> 2015-2022</w:t>
+            </w:r>
+            <w:r>
+              <w:rPr>
+                <w:rFonts w:ascii="Segoe UI Symbol" w:hAnsi="Segoe UI Symbol" w:cs="Times New Roman"/>
+                <w:bCs/>
+                <w:sz w:val="16"/>
+                <w:szCs w:val="16"/>
+              </w:rPr>
+              <w:t xml:space="preserve"> from</w:t>
+            </w:r>
+            <w:r>
+              <w:rPr>
+                <w:rFonts w:ascii="Segoe UI Symbol" w:hAnsi="Segoe UI Symbol" w:cs="Times New Roman"/>
+                <w:bCs/>
+                <w:sz w:val="16"/>
+                <w:szCs w:val="16"/>
+              </w:rPr>
+              <w:t xml:space="preserve"> </w:t>
+            </w:r>
+            <w:r>
+              <w:rPr>
+                <w:rFonts w:ascii="Segoe UI Symbol" w:hAnsi="Segoe UI Symbol" w:cs="Times New Roman"/>
+                <w:bCs/>
+                <w:sz w:val="16"/>
+                <w:szCs w:val="16"/>
+              </w:rPr>
               <w:t>DataSynthesizer</w:t>
             </w:r>
-            <w:proofErr w:type="spellEnd"/>
           </w:p>
         </w:tc>
         <w:tc>
@@ -8972,7 +8994,7 @@
           <w:p>
             <w:pPr>
               <w:jc w:val="right"/>
-              <w:cnfStyle w:val="000000100000" w:firstRow="0" w:lastRow="0" w:firstColumn="0" w:lastColumn="0" w:oddVBand="0" w:evenVBand="0" w:oddHBand="1" w:evenHBand="0" w:firstRowFirstColumn="0" w:firstRowLastColumn="0" w:lastRowFirstColumn="0" w:lastRowLastColumn="0"/>
+              <w:cnfStyle w:val="000000000000" w:firstRow="0" w:lastRow="0" w:firstColumn="0" w:lastColumn="0" w:oddVBand="0" w:evenVBand="0" w:oddHBand="0" w:evenHBand="0" w:firstRowFirstColumn="0" w:firstRowLastColumn="0" w:lastRowFirstColumn="0" w:lastRowLastColumn="0"/>
               <w:rPr>
                 <w:rFonts w:ascii="Times New Roman" w:hAnsi="Times New Roman" w:cs="Times New Roman"/>
                 <w:sz w:val="20"/>
@@ -8993,23 +9015,20 @@
                 <w:sz w:val="20"/>
                 <w:szCs w:val="20"/>
               </w:rPr>
-              <w:t>5785</w:t>
+              <w:t>5</w:t>
+            </w:r>
+            <w:r>
+              <w:rPr>
+                <w:rFonts w:ascii="Times New Roman" w:hAnsi="Times New Roman" w:cs="Times New Roman"/>
+                <w:sz w:val="20"/>
+                <w:szCs w:val="20"/>
+              </w:rPr>
+              <w:t>042</w:t>
             </w:r>
           </w:p>
         </w:tc>
       </w:tr>
     </w:tbl>
-    <w:p>
-      <w:pPr>
-        <w:jc w:val="both"/>
-        <w:rPr>
-          <w:rFonts w:ascii="Segoe UI Symbol" w:hAnsi="Segoe UI Symbol" w:cs="Times New Roman"/>
-          <w:b/>
-          <w:sz w:val="18"/>
-          <w:szCs w:val="18"/>
-        </w:rPr>
-      </w:pPr>
-    </w:p>
     <w:p>
       <w:pPr>
         <w:jc w:val="both"/>
@@ -9077,51 +9096,15 @@
           <w:sz w:val="20"/>
           <w:szCs w:val="20"/>
         </w:rPr>
-        <w:t xml:space="preserve">combined with data synthesis techniques have shown to significantly improve model performance. In FNNs, regardless of model complexity and design, models trained with synthetic data generated from </w:t>
-      </w:r>
-      <w:proofErr w:type="spellStart"/>
-      <w:r>
-        <w:rPr>
-          <w:rFonts w:ascii="Times New Roman" w:hAnsi="Times New Roman" w:cs="Times New Roman"/>
-          <w:sz w:val="20"/>
-          <w:szCs w:val="20"/>
-        </w:rPr>
-        <w:t>DataSynthesizer</w:t>
-      </w:r>
-      <w:proofErr w:type="spellEnd"/>
-      <w:r>
-        <w:rPr>
-          <w:rFonts w:ascii="Times New Roman" w:hAnsi="Times New Roman" w:cs="Times New Roman"/>
-          <w:sz w:val="20"/>
-          <w:szCs w:val="20"/>
-        </w:rPr>
-        <w:t xml:space="preserve"> </w:t>
-      </w:r>
-      <w:r>
-        <w:rPr>
-          <w:rFonts w:ascii="Times New Roman" w:hAnsi="Times New Roman" w:cs="Times New Roman"/>
-          <w:sz w:val="20"/>
-          <w:szCs w:val="20"/>
-        </w:rPr>
-        <w:t xml:space="preserve">had best performance across the board, with f1 score and accuracy ranged from .86 to .87, with a lowest </w:t>
-      </w:r>
-      <w:proofErr w:type="spellStart"/>
-      <w:r>
-        <w:rPr>
-          <w:rFonts w:ascii="Times New Roman" w:hAnsi="Times New Roman" w:cs="Times New Roman"/>
-          <w:sz w:val="20"/>
-          <w:szCs w:val="20"/>
-        </w:rPr>
-        <w:t>rMSE</w:t>
-      </w:r>
-      <w:proofErr w:type="spellEnd"/>
-      <w:r>
-        <w:rPr>
-          <w:rFonts w:ascii="Times New Roman" w:hAnsi="Times New Roman" w:cs="Times New Roman"/>
-          <w:sz w:val="20"/>
-          <w:szCs w:val="20"/>
-        </w:rPr>
-        <w:t xml:space="preserve"> of .42 and a highest AUC of .94. Future research should look into different methodologies to generate synthetic data for training and developing models that can help inform guidelines for major, high-risk surgeries.</w:t>
+        <w:t xml:space="preserve">combined with data synthesis techniques have shown to significantly improve model performance. In FNNs, regardless of model complexity and design, models trained with synthetic data generated from DataSynthesizer </w:t>
+      </w:r>
+      <w:r>
+        <w:rPr>
+          <w:rFonts w:ascii="Times New Roman" w:hAnsi="Times New Roman" w:cs="Times New Roman"/>
+          <w:sz w:val="20"/>
+          <w:szCs w:val="20"/>
+        </w:rPr>
+        <w:t>had best performance across the board, with f1 score and accuracy ranged from .86 to .87, with a lowest rMSE of .42 and a highest AUC of .94. Future research should look into different methodologies to generate synthetic data for training and developing models that can help inform guidelines for major, high-risk surgeries.</w:t>
       </w:r>
     </w:p>
     <w:p>
@@ -10698,8 +10681,8 @@
   </w:compat>
   <w:rsids>
     <w:rsidRoot w:val="00E651B3"/>
-    <w:rsid w:val="00715DF2"/>
     <w:rsid w:val="00AD0A94"/>
+    <w:rsid w:val="00BC7595"/>
     <w:rsid w:val="00C56782"/>
     <w:rsid w:val="00E651B3"/>
     <w:rsid w:val="00EC0902"/>

</xml_diff>